<commit_message>
State of the art (PEC 2): Defining schema
</commit_message>
<xml_diff>
--- a/PEC/PEC2.docx
+++ b/PEC/PEC2.docx
@@ -36,7 +36,7 @@
                     </pic:cNvPicPr>
                   </pic:nvPicPr>
                   <pic:blipFill>
-                    <a:blip r:embed="rId4" cstate="print">
+                    <a:blip r:embed="rId5" cstate="print">
                       <a:extLst>
                         <a:ext uri="{28A0092B-C50C-407E-A947-70E740481C1C}">
                           <a14:useLocalDpi xmlns:a14="http://schemas.microsoft.com/office/drawing/2010/main" val="0"/>
@@ -96,7 +96,6 @@
           <w:lang w:val="es-ES"/>
         </w:rPr>
       </w:pPr>
-      <w:proofErr w:type="spellStart"/>
       <w:r>
         <w:rPr>
           <w:rFonts w:asciiTheme="majorHAnsi" w:eastAsiaTheme="majorEastAsia" w:hAnsiTheme="majorHAnsi" w:cstheme="majorBidi"/>
@@ -107,7 +106,6 @@
         </w:rPr>
         <w:t>Author</w:t>
       </w:r>
-      <w:proofErr w:type="spellEnd"/>
       <w:r>
         <w:rPr>
           <w:color w:val="4472C4" w:themeColor="accent1"/>
@@ -150,8 +148,286 @@
     </w:p>
     <w:p/>
     <w:p>
+      <w:pPr>
+        <w:pStyle w:val="Ttulo2"/>
+        <w:spacing w:after="240"/>
+      </w:pPr>
+      <w:r>
+        <w:t>2.1 Introduction</w:t>
+      </w:r>
+    </w:p>
+    <w:p>
+      <w:pPr>
+        <w:jc w:val="both"/>
+      </w:pPr>
+      <w:r>
+        <w:t xml:space="preserve">As explained in the introductory section, </w:t>
+      </w:r>
+      <w:r>
+        <w:t xml:space="preserve">the problem of matching products coming from different sources brings with it the challenge of identifying identical products whose data may be </w:t>
+      </w:r>
+      <w:r>
+        <w:t xml:space="preserve">missing (for instance, universal identifiers such as EAN or UPC codes could not be found) </w:t>
+      </w:r>
+      <w:r>
+        <w:t>or presented in multiple formats.</w:t>
+      </w:r>
+      <w:r>
+        <w:t xml:space="preserve"> </w:t>
+      </w:r>
+      <w:r>
+        <w:t xml:space="preserve">These difficulties make </w:t>
+      </w:r>
+      <w:r>
+        <w:t>this matching task to be a non-trivial one and, as a result, a lot of research studies and tools have</w:t>
+      </w:r>
+      <w:r>
+        <w:t xml:space="preserve"> already</w:t>
+      </w:r>
+      <w:r>
+        <w:t xml:space="preserve"> </w:t>
+      </w:r>
+      <w:r>
+        <w:t>arise</w:t>
+      </w:r>
+      <w:r>
+        <w:t>n, most of them implementing Natural Language Processing (NLP) and Machine Learning techniques.</w:t>
+      </w:r>
+    </w:p>
+    <w:p>
+      <w:pPr>
+        <w:spacing w:after="0"/>
+        <w:jc w:val="both"/>
+      </w:pPr>
+      <w:r>
+        <w:t xml:space="preserve">In this section, a comprehensive review of these previous works will be done </w:t>
+      </w:r>
+      <w:r>
+        <w:t>based on the approaches they pose to analyse how they implement the solutions for this issue</w:t>
+      </w:r>
+      <w:r>
+        <w:t>.</w:t>
+      </w:r>
       <w:bookmarkStart w:id="0" w:name="_GoBack"/>
       <w:bookmarkEnd w:id="0"/>
+    </w:p>
+    <w:p>
+      <w:pPr>
+        <w:spacing w:after="0"/>
+      </w:pPr>
+    </w:p>
+    <w:p>
+      <w:pPr>
+        <w:pStyle w:val="Ttulo2"/>
+        <w:spacing w:after="240"/>
+      </w:pPr>
+      <w:r>
+        <w:t>2.2 Approaches</w:t>
+      </w:r>
+    </w:p>
+    <w:p>
+      <w:pPr>
+        <w:pStyle w:val="Ttulo3"/>
+        <w:spacing w:after="240"/>
+      </w:pPr>
+      <w:r>
+        <w:t>2.2.1 Text similarity</w:t>
+      </w:r>
+    </w:p>
+    <w:p/>
+    <w:p/>
+    <w:p>
+      <w:pPr>
+        <w:pStyle w:val="Ttulo3"/>
+        <w:spacing w:after="240"/>
+      </w:pPr>
+      <w:r>
+        <w:t>2.2.2 Attribute extraction</w:t>
+      </w:r>
+    </w:p>
+    <w:p>
+      <w:r>
+        <w:t xml:space="preserve">- </w:t>
+      </w:r>
+      <w:r>
+        <w:t>Attribute extraction from product ti</w:t>
+      </w:r>
+      <w:r>
+        <w:t>tles or descriptions</w:t>
+      </w:r>
+    </w:p>
+    <w:p>
+      <w:r>
+        <w:t>- Named Entity Recognition Problem</w:t>
+      </w:r>
+    </w:p>
+    <w:p>
+      <w:pPr>
+        <w:rPr>
+          <w:lang w:val="es-ES"/>
+        </w:rPr>
+      </w:pPr>
+      <w:r>
+        <w:tab/>
+      </w:r>
+      <w:r>
+        <w:rPr>
+          <w:lang w:val="es-ES"/>
+        </w:rPr>
+        <w:t xml:space="preserve">- </w:t>
+      </w:r>
+      <w:proofErr w:type="spellStart"/>
+      <w:r>
+        <w:rPr>
+          <w:lang w:val="es-ES"/>
+        </w:rPr>
+        <w:t>Conditional</w:t>
+      </w:r>
+      <w:proofErr w:type="spellEnd"/>
+      <w:r>
+        <w:rPr>
+          <w:lang w:val="es-ES"/>
+        </w:rPr>
+        <w:t xml:space="preserve"> </w:t>
+      </w:r>
+      <w:proofErr w:type="spellStart"/>
+      <w:r>
+        <w:rPr>
+          <w:lang w:val="es-ES"/>
+        </w:rPr>
+        <w:t>Random</w:t>
+      </w:r>
+      <w:proofErr w:type="spellEnd"/>
+      <w:r>
+        <w:rPr>
+          <w:lang w:val="es-ES"/>
+        </w:rPr>
+        <w:t xml:space="preserve"> </w:t>
+      </w:r>
+      <w:proofErr w:type="spellStart"/>
+      <w:r>
+        <w:rPr>
+          <w:lang w:val="es-ES"/>
+        </w:rPr>
+        <w:t>Fields</w:t>
+      </w:r>
+      <w:proofErr w:type="spellEnd"/>
+      <w:r>
+        <w:rPr>
+          <w:lang w:val="es-ES"/>
+        </w:rPr>
+        <w:t xml:space="preserve"> (NO mencionar </w:t>
+      </w:r>
+      <w:proofErr w:type="spellStart"/>
+      <w:r>
+        <w:rPr>
+          <w:lang w:val="es-ES"/>
+        </w:rPr>
+        <w:t>StanfordNER</w:t>
+      </w:r>
+      <w:proofErr w:type="spellEnd"/>
+      <w:r>
+        <w:rPr>
+          <w:lang w:val="es-ES"/>
+        </w:rPr>
+        <w:t>; se mencionará su</w:t>
+      </w:r>
+      <w:r>
+        <w:rPr>
+          <w:lang w:val="es-ES"/>
+        </w:rPr>
+        <w:t xml:space="preserve"> uso en el apartado 3 de la memoria</w:t>
+      </w:r>
+    </w:p>
+    <w:p>
+      <w:r>
+        <w:rPr>
+          <w:lang w:val="es-ES"/>
+        </w:rPr>
+        <w:tab/>
+      </w:r>
+      <w:r>
+        <w:t>- the another one used in the same work</w:t>
+      </w:r>
+    </w:p>
+    <w:p/>
+    <w:p/>
+    <w:p>
+      <w:pPr>
+        <w:pStyle w:val="Ttulo3"/>
+        <w:spacing w:after="240"/>
+      </w:pPr>
+      <w:r>
+        <w:rPr>
+          <w:lang w:val="es-ES"/>
+        </w:rPr>
+        <w:t>2.2.</w:t>
+      </w:r>
+      <w:r>
+        <w:rPr>
+          <w:lang w:val="es-ES"/>
+        </w:rPr>
+        <w:t>3</w:t>
+      </w:r>
+      <w:r>
+        <w:rPr>
+          <w:lang w:val="es-ES"/>
+        </w:rPr>
+        <w:t xml:space="preserve"> </w:t>
+      </w:r>
+      <w:r>
+        <w:t>Image recognition</w:t>
+      </w:r>
+    </w:p>
+    <w:p>
+      <w:pPr>
+        <w:spacing w:before="240"/>
+      </w:pPr>
+      <w:r>
+        <w:t>Matching products</w:t>
+      </w:r>
+      <w:r>
+        <w:t xml:space="preserve"> identifying th</w:t>
+      </w:r>
+      <w:r>
+        <w:t>ese</w:t>
+      </w:r>
+      <w:r>
+        <w:t xml:space="preserve"> </w:t>
+      </w:r>
+      <w:r>
+        <w:t xml:space="preserve">by performing image recognition on them could constitute the hardest approach of all. Some of the </w:t>
+      </w:r>
+    </w:p>
+    <w:p>
+      <w:pPr>
+        <w:spacing w:before="240" w:after="0"/>
+        <w:rPr>
+          <w:lang w:val="es-ES"/>
+        </w:rPr>
+      </w:pPr>
+    </w:p>
+    <w:p>
+      <w:pPr>
+        <w:pStyle w:val="Ttulo2"/>
+        <w:spacing w:after="240"/>
+        <w:rPr>
+          <w:lang w:val="es-ES"/>
+        </w:rPr>
+      </w:pPr>
+      <w:r>
+        <w:rPr>
+          <w:lang w:val="es-ES"/>
+        </w:rPr>
+        <w:t>2.3 References</w:t>
+      </w:r>
+    </w:p>
+    <w:p>
+      <w:pPr>
+        <w:rPr>
+          <w:lang w:val="es-ES"/>
+        </w:rPr>
+      </w:pPr>
     </w:p>
     <w:sectPr>
       <w:pgSz w:w="11906" w:h="16838"/>
@@ -161,6 +437,126 @@
     </w:sectPr>
   </w:body>
 </w:document>
+</file>
+
+<file path=word/numbering.xml><?xml version="1.0" encoding="utf-8"?>
+<w:numbering xmlns:wpc="http://schemas.microsoft.com/office/word/2010/wordprocessingCanvas" xmlns:cx="http://schemas.microsoft.com/office/drawing/2014/chartex" xmlns:cx1="http://schemas.microsoft.com/office/drawing/2015/9/8/chartex" xmlns:cx2="http://schemas.microsoft.com/office/drawing/2015/10/21/chartex" xmlns:cx3="http://schemas.microsoft.com/office/drawing/2016/5/9/chartex" xmlns:cx4="http://schemas.microsoft.com/office/drawing/2016/5/10/chartex" xmlns:cx5="http://schemas.microsoft.com/office/drawing/2016/5/11/chartex" xmlns:cx6="http://schemas.microsoft.com/office/drawing/2016/5/12/chartex" xmlns:cx7="http://schemas.microsoft.com/office/drawing/2016/5/13/chartex" xmlns:cx8="http://schemas.microsoft.com/office/drawing/2016/5/14/chartex" xmlns:mc="http://schemas.openxmlformats.org/markup-compatibility/2006" xmlns:aink="http://schemas.microsoft.com/office/drawing/2016/ink" xmlns:am3d="http://schemas.microsoft.com/office/drawing/2017/model3d" xmlns:o="urn:schemas-microsoft-com:office:office" xmlns:r="http://schemas.openxmlformats.org/officeDocument/2006/relationships" xmlns:m="http://schemas.openxmlformats.org/officeDocument/2006/math" xmlns:v="urn:schemas-microsoft-com:vml" xmlns:wp14="http://schemas.microsoft.com/office/word/2010/wordprocessingDrawing" xmlns:wp="http://schemas.openxmlformats.org/drawingml/2006/wordprocessingDrawing" xmlns:w10="urn:schemas-microsoft-com:office:word" xmlns:w="http://schemas.openxmlformats.org/wordprocessingml/2006/main" xmlns:w14="http://schemas.microsoft.com/office/word/2010/wordml" xmlns:w15="http://schemas.microsoft.com/office/word/2012/wordml" xmlns:w16cid="http://schemas.microsoft.com/office/word/2016/wordml/cid" xmlns:w16se="http://schemas.microsoft.com/office/word/2015/wordml/symex" xmlns:wpg="http://schemas.microsoft.com/office/word/2010/wordprocessingGroup" xmlns:wpi="http://schemas.microsoft.com/office/word/2010/wordprocessingInk" xmlns:wne="http://schemas.microsoft.com/office/word/2006/wordml" xmlns:wps="http://schemas.microsoft.com/office/word/2010/wordprocessingShape" mc:Ignorable="w14 w15 w16se w16cid wp14">
+  <w:abstractNum w:abstractNumId="0" w15:restartNumberingAfterBreak="0">
+    <w:nsid w:val="00DE01E1"/>
+    <w:multiLevelType w:val="hybridMultilevel"/>
+    <w:tmpl w:val="5244798A"/>
+    <w:lvl w:ilvl="0" w:tplc="D7C08B66">
+      <w:numFmt w:val="bullet"/>
+      <w:lvlText w:val="-"/>
+      <w:lvlJc w:val="left"/>
+      <w:pPr>
+        <w:ind w:left="720" w:hanging="360"/>
+      </w:pPr>
+      <w:rPr>
+        <w:rFonts w:ascii="Calibri" w:eastAsiaTheme="minorHAnsi" w:hAnsi="Calibri" w:cs="Calibri" w:hint="default"/>
+      </w:rPr>
+    </w:lvl>
+    <w:lvl w:ilvl="1" w:tplc="08090003">
+      <w:start w:val="1"/>
+      <w:numFmt w:val="bullet"/>
+      <w:lvlText w:val="o"/>
+      <w:lvlJc w:val="left"/>
+      <w:pPr>
+        <w:ind w:left="1440" w:hanging="360"/>
+      </w:pPr>
+      <w:rPr>
+        <w:rFonts w:ascii="Courier New" w:hAnsi="Courier New" w:cs="Courier New" w:hint="default"/>
+      </w:rPr>
+    </w:lvl>
+    <w:lvl w:ilvl="2" w:tplc="08090005">
+      <w:start w:val="1"/>
+      <w:numFmt w:val="bullet"/>
+      <w:lvlText w:val=""/>
+      <w:lvlJc w:val="left"/>
+      <w:pPr>
+        <w:ind w:left="2160" w:hanging="360"/>
+      </w:pPr>
+      <w:rPr>
+        <w:rFonts w:ascii="Wingdings" w:hAnsi="Wingdings" w:hint="default"/>
+      </w:rPr>
+    </w:lvl>
+    <w:lvl w:ilvl="3" w:tplc="08090001" w:tentative="1">
+      <w:start w:val="1"/>
+      <w:numFmt w:val="bullet"/>
+      <w:lvlText w:val=""/>
+      <w:lvlJc w:val="left"/>
+      <w:pPr>
+        <w:ind w:left="2880" w:hanging="360"/>
+      </w:pPr>
+      <w:rPr>
+        <w:rFonts w:ascii="Symbol" w:hAnsi="Symbol" w:hint="default"/>
+      </w:rPr>
+    </w:lvl>
+    <w:lvl w:ilvl="4" w:tplc="08090003" w:tentative="1">
+      <w:start w:val="1"/>
+      <w:numFmt w:val="bullet"/>
+      <w:lvlText w:val="o"/>
+      <w:lvlJc w:val="left"/>
+      <w:pPr>
+        <w:ind w:left="3600" w:hanging="360"/>
+      </w:pPr>
+      <w:rPr>
+        <w:rFonts w:ascii="Courier New" w:hAnsi="Courier New" w:cs="Courier New" w:hint="default"/>
+      </w:rPr>
+    </w:lvl>
+    <w:lvl w:ilvl="5" w:tplc="08090005" w:tentative="1">
+      <w:start w:val="1"/>
+      <w:numFmt w:val="bullet"/>
+      <w:lvlText w:val=""/>
+      <w:lvlJc w:val="left"/>
+      <w:pPr>
+        <w:ind w:left="4320" w:hanging="360"/>
+      </w:pPr>
+      <w:rPr>
+        <w:rFonts w:ascii="Wingdings" w:hAnsi="Wingdings" w:hint="default"/>
+      </w:rPr>
+    </w:lvl>
+    <w:lvl w:ilvl="6" w:tplc="08090001" w:tentative="1">
+      <w:start w:val="1"/>
+      <w:numFmt w:val="bullet"/>
+      <w:lvlText w:val=""/>
+      <w:lvlJc w:val="left"/>
+      <w:pPr>
+        <w:ind w:left="5040" w:hanging="360"/>
+      </w:pPr>
+      <w:rPr>
+        <w:rFonts w:ascii="Symbol" w:hAnsi="Symbol" w:hint="default"/>
+      </w:rPr>
+    </w:lvl>
+    <w:lvl w:ilvl="7" w:tplc="08090003" w:tentative="1">
+      <w:start w:val="1"/>
+      <w:numFmt w:val="bullet"/>
+      <w:lvlText w:val="o"/>
+      <w:lvlJc w:val="left"/>
+      <w:pPr>
+        <w:ind w:left="5760" w:hanging="360"/>
+      </w:pPr>
+      <w:rPr>
+        <w:rFonts w:ascii="Courier New" w:hAnsi="Courier New" w:cs="Courier New" w:hint="default"/>
+      </w:rPr>
+    </w:lvl>
+    <w:lvl w:ilvl="8" w:tplc="08090005" w:tentative="1">
+      <w:start w:val="1"/>
+      <w:numFmt w:val="bullet"/>
+      <w:lvlText w:val=""/>
+      <w:lvlJc w:val="left"/>
+      <w:pPr>
+        <w:ind w:left="6480" w:hanging="360"/>
+      </w:pPr>
+      <w:rPr>
+        <w:rFonts w:ascii="Wingdings" w:hAnsi="Wingdings" w:hint="default"/>
+      </w:rPr>
+    </w:lvl>
+  </w:abstractNum>
+  <w:num w:numId="1">
+    <w:abstractNumId w:val="0"/>
+  </w:num>
+</w:numbering>
 </file>
 
 <file path=word/styles.xml><?xml version="1.0" encoding="utf-8"?>
@@ -583,6 +979,50 @@
       <w:szCs w:val="32"/>
     </w:rPr>
   </w:style>
+  <w:style w:type="paragraph" w:styleId="Ttulo2">
+    <w:name w:val="heading 2"/>
+    <w:basedOn w:val="Normal"/>
+    <w:next w:val="Normal"/>
+    <w:link w:val="Ttulo2Car"/>
+    <w:uiPriority w:val="9"/>
+    <w:unhideWhenUsed/>
+    <w:qFormat/>
+    <w:rsid w:val="00390046"/>
+    <w:pPr>
+      <w:keepNext/>
+      <w:keepLines/>
+      <w:spacing w:before="40" w:after="0"/>
+      <w:outlineLvl w:val="1"/>
+    </w:pPr>
+    <w:rPr>
+      <w:rFonts w:asciiTheme="majorHAnsi" w:eastAsiaTheme="majorEastAsia" w:hAnsiTheme="majorHAnsi" w:cstheme="majorBidi"/>
+      <w:color w:val="2F5496" w:themeColor="accent1" w:themeShade="BF"/>
+      <w:sz w:val="26"/>
+      <w:szCs w:val="26"/>
+    </w:rPr>
+  </w:style>
+  <w:style w:type="paragraph" w:styleId="Ttulo3">
+    <w:name w:val="heading 3"/>
+    <w:basedOn w:val="Normal"/>
+    <w:next w:val="Normal"/>
+    <w:link w:val="Ttulo3Car"/>
+    <w:uiPriority w:val="9"/>
+    <w:unhideWhenUsed/>
+    <w:qFormat/>
+    <w:rsid w:val="005E439C"/>
+    <w:pPr>
+      <w:keepNext/>
+      <w:keepLines/>
+      <w:spacing w:before="40" w:after="0"/>
+      <w:outlineLvl w:val="2"/>
+    </w:pPr>
+    <w:rPr>
+      <w:rFonts w:asciiTheme="majorHAnsi" w:eastAsiaTheme="majorEastAsia" w:hAnsiTheme="majorHAnsi" w:cstheme="majorBidi"/>
+      <w:color w:val="1F3763" w:themeColor="accent1" w:themeShade="7F"/>
+      <w:sz w:val="24"/>
+      <w:szCs w:val="24"/>
+    </w:rPr>
+  </w:style>
   <w:style w:type="character" w:default="1" w:styleId="Fuentedeprrafopredeter">
     <w:name w:val="Default Paragraph Font"/>
     <w:uiPriority w:val="1"/>
@@ -621,6 +1061,43 @@
       <w:color w:val="2F5496" w:themeColor="accent1" w:themeShade="BF"/>
       <w:sz w:val="32"/>
       <w:szCs w:val="32"/>
+    </w:rPr>
+  </w:style>
+  <w:style w:type="paragraph" w:styleId="Prrafodelista">
+    <w:name w:val="List Paragraph"/>
+    <w:basedOn w:val="Normal"/>
+    <w:uiPriority w:val="34"/>
+    <w:qFormat/>
+    <w:rsid w:val="00965123"/>
+    <w:pPr>
+      <w:ind w:left="720"/>
+      <w:contextualSpacing/>
+    </w:pPr>
+  </w:style>
+  <w:style w:type="character" w:customStyle="1" w:styleId="Ttulo2Car">
+    <w:name w:val="Título 2 Car"/>
+    <w:basedOn w:val="Fuentedeprrafopredeter"/>
+    <w:link w:val="Ttulo2"/>
+    <w:uiPriority w:val="9"/>
+    <w:rsid w:val="00390046"/>
+    <w:rPr>
+      <w:rFonts w:asciiTheme="majorHAnsi" w:eastAsiaTheme="majorEastAsia" w:hAnsiTheme="majorHAnsi" w:cstheme="majorBidi"/>
+      <w:color w:val="2F5496" w:themeColor="accent1" w:themeShade="BF"/>
+      <w:sz w:val="26"/>
+      <w:szCs w:val="26"/>
+    </w:rPr>
+  </w:style>
+  <w:style w:type="character" w:customStyle="1" w:styleId="Ttulo3Car">
+    <w:name w:val="Título 3 Car"/>
+    <w:basedOn w:val="Fuentedeprrafopredeter"/>
+    <w:link w:val="Ttulo3"/>
+    <w:uiPriority w:val="9"/>
+    <w:rsid w:val="005E439C"/>
+    <w:rPr>
+      <w:rFonts w:asciiTheme="majorHAnsi" w:eastAsiaTheme="majorEastAsia" w:hAnsiTheme="majorHAnsi" w:cstheme="majorBidi"/>
+      <w:color w:val="1F3763" w:themeColor="accent1" w:themeShade="7F"/>
+      <w:sz w:val="24"/>
+      <w:szCs w:val="24"/>
     </w:rPr>
   </w:style>
 </w:styles>

</xml_diff>

<commit_message>
2.2.2 Attribute extraction (not finished)
</commit_message>
<xml_diff>
--- a/PEC/PEC2.docx
+++ b/PEC/PEC2.docx
@@ -74,16 +74,7 @@
         </w:drawing>
       </w:r>
       <w:r>
-        <w:t xml:space="preserve">PEC </w:t>
-      </w:r>
-      <w:r>
-        <w:t>2</w:t>
-      </w:r>
-      <w:r>
-        <w:t xml:space="preserve">: </w:t>
-      </w:r>
-      <w:r>
-        <w:t>State of the a</w:t>
+        <w:t>PEC 2: State of the a</w:t>
       </w:r>
       <w:r>
         <w:t>rt</w:t>
@@ -151,6 +142,7 @@
       <w:pPr>
         <w:pStyle w:val="Ttulo2"/>
         <w:spacing w:after="240"/>
+        <w:jc w:val="both"/>
       </w:pPr>
       <w:r>
         <w:t>2.1 Introduction</w:t>
@@ -159,38 +151,86 @@
     <w:p>
       <w:pPr>
         <w:jc w:val="both"/>
-      </w:pPr>
-      <w:r>
+        <w:rPr>
+          <w:sz w:val="24"/>
+          <w:szCs w:val="24"/>
+        </w:rPr>
+      </w:pPr>
+      <w:r>
+        <w:rPr>
+          <w:sz w:val="24"/>
+          <w:szCs w:val="24"/>
+        </w:rPr>
         <w:t xml:space="preserve">As explained in the introductory section, </w:t>
       </w:r>
       <w:r>
+        <w:rPr>
+          <w:sz w:val="24"/>
+          <w:szCs w:val="24"/>
+        </w:rPr>
         <w:t xml:space="preserve">the problem of matching products coming from different sources brings with it the challenge of identifying identical products whose data may be </w:t>
       </w:r>
       <w:r>
+        <w:rPr>
+          <w:sz w:val="24"/>
+          <w:szCs w:val="24"/>
+        </w:rPr>
         <w:t xml:space="preserve">missing (for instance, universal identifiers such as EAN or UPC codes could not be found) </w:t>
       </w:r>
       <w:r>
+        <w:rPr>
+          <w:sz w:val="24"/>
+          <w:szCs w:val="24"/>
+        </w:rPr>
         <w:t>or presented in multiple formats.</w:t>
       </w:r>
       <w:r>
+        <w:rPr>
+          <w:sz w:val="24"/>
+          <w:szCs w:val="24"/>
+        </w:rPr>
         <w:t xml:space="preserve"> </w:t>
       </w:r>
       <w:r>
+        <w:rPr>
+          <w:sz w:val="24"/>
+          <w:szCs w:val="24"/>
+        </w:rPr>
         <w:t xml:space="preserve">These difficulties make </w:t>
       </w:r>
       <w:r>
+        <w:rPr>
+          <w:sz w:val="24"/>
+          <w:szCs w:val="24"/>
+        </w:rPr>
         <w:t>this matching task to be a non-trivial one and, as a result, a lot of research studies and tools have</w:t>
       </w:r>
       <w:r>
+        <w:rPr>
+          <w:sz w:val="24"/>
+          <w:szCs w:val="24"/>
+        </w:rPr>
         <w:t xml:space="preserve"> already</w:t>
       </w:r>
       <w:r>
+        <w:rPr>
+          <w:sz w:val="24"/>
+          <w:szCs w:val="24"/>
+        </w:rPr>
         <w:t xml:space="preserve"> </w:t>
       </w:r>
       <w:r>
+        <w:rPr>
+          <w:sz w:val="24"/>
+          <w:szCs w:val="24"/>
+        </w:rPr>
         <w:t>arise</w:t>
       </w:r>
       <w:r>
+        <w:rPr>
+          <w:sz w:val="24"/>
+          <w:szCs w:val="24"/>
+        </w:rPr>
         <w:t>n, most of them implementing Natural Language Processing (NLP) and Machine Learning techniques.</w:t>
       </w:r>
     </w:p>
@@ -198,236 +238,1048 @@
       <w:pPr>
         <w:spacing w:after="0"/>
         <w:jc w:val="both"/>
-      </w:pPr>
-      <w:r>
+        <w:rPr>
+          <w:sz w:val="24"/>
+          <w:szCs w:val="24"/>
+        </w:rPr>
+      </w:pPr>
+      <w:r>
+        <w:rPr>
+          <w:sz w:val="24"/>
+          <w:szCs w:val="24"/>
+        </w:rPr>
         <w:t xml:space="preserve">In this section, a comprehensive review of these previous works will be done </w:t>
       </w:r>
       <w:r>
+        <w:rPr>
+          <w:sz w:val="24"/>
+          <w:szCs w:val="24"/>
+        </w:rPr>
         <w:t>based on the approaches they pose to analyse how they implement the solutions for this issue</w:t>
       </w:r>
       <w:r>
+        <w:rPr>
+          <w:sz w:val="24"/>
+          <w:szCs w:val="24"/>
+        </w:rPr>
         <w:t>.</w:t>
+      </w:r>
+      <w:r>
+        <w:rPr>
+          <w:sz w:val="24"/>
+          <w:szCs w:val="24"/>
+        </w:rPr>
+        <w:t xml:space="preserve"> It should also be noted that some of these works use more than one approaches.</w:t>
+      </w:r>
+    </w:p>
+    <w:p>
+      <w:pPr>
+        <w:spacing w:after="0"/>
+        <w:jc w:val="both"/>
+      </w:pPr>
+    </w:p>
+    <w:p>
+      <w:pPr>
+        <w:pStyle w:val="Ttulo2"/>
+        <w:spacing w:after="240"/>
+        <w:jc w:val="both"/>
+      </w:pPr>
+      <w:r>
+        <w:t>2.2 Approaches</w:t>
+      </w:r>
+    </w:p>
+    <w:p>
+      <w:pPr>
+        <w:pStyle w:val="Ttulo3"/>
+        <w:spacing w:after="240"/>
+        <w:jc w:val="both"/>
+      </w:pPr>
+      <w:r>
+        <w:t>2.2.1 Text similarity</w:t>
+      </w:r>
+    </w:p>
+    <w:p>
+      <w:pPr>
+        <w:jc w:val="both"/>
+      </w:pPr>
+    </w:p>
+    <w:p>
+      <w:pPr>
+        <w:jc w:val="both"/>
+      </w:pPr>
+    </w:p>
+    <w:p>
+      <w:pPr>
+        <w:pStyle w:val="Ttulo3"/>
+        <w:spacing w:after="240"/>
+        <w:jc w:val="both"/>
+      </w:pPr>
+      <w:r>
+        <w:t>2.2.2 Attribute extraction</w:t>
+      </w:r>
+    </w:p>
+    <w:p>
+      <w:pPr>
+        <w:jc w:val="both"/>
+        <w:rPr>
+          <w:sz w:val="24"/>
+          <w:szCs w:val="24"/>
+        </w:rPr>
+      </w:pPr>
+      <w:r>
+        <w:rPr>
+          <w:sz w:val="24"/>
+          <w:szCs w:val="24"/>
+        </w:rPr>
+        <w:t>Most of the times, p</w:t>
+      </w:r>
+      <w:r>
+        <w:rPr>
+          <w:sz w:val="24"/>
+          <w:szCs w:val="24"/>
+        </w:rPr>
+        <w:t xml:space="preserve">roduct titles </w:t>
+      </w:r>
+      <w:r>
+        <w:rPr>
+          <w:sz w:val="24"/>
+          <w:szCs w:val="24"/>
+        </w:rPr>
+        <w:t xml:space="preserve">include technical information which is crucial to identify them. </w:t>
+      </w:r>
+      <w:r>
+        <w:rPr>
+          <w:sz w:val="24"/>
+          <w:szCs w:val="24"/>
+        </w:rPr>
+        <w:t xml:space="preserve">However, </w:t>
+      </w:r>
+      <w:proofErr w:type="gramStart"/>
+      <w:r>
+        <w:rPr>
+          <w:sz w:val="24"/>
+          <w:szCs w:val="24"/>
+        </w:rPr>
+        <w:t>in order to</w:t>
+      </w:r>
+      <w:proofErr w:type="gramEnd"/>
+      <w:r>
+        <w:rPr>
+          <w:sz w:val="24"/>
+          <w:szCs w:val="24"/>
+        </w:rPr>
+        <w:t xml:space="preserve"> apply Machine Learning techniques, a more structured data about products should be managed.</w:t>
+      </w:r>
+      <w:r>
+        <w:rPr>
+          <w:sz w:val="24"/>
+          <w:szCs w:val="24"/>
+        </w:rPr>
+        <w:t xml:space="preserve"> </w:t>
+      </w:r>
+      <w:r>
+        <w:rPr>
+          <w:sz w:val="24"/>
+          <w:szCs w:val="24"/>
+        </w:rPr>
+        <w:t xml:space="preserve">Therefore, </w:t>
+      </w:r>
+      <w:r>
+        <w:rPr>
+          <w:sz w:val="24"/>
+          <w:szCs w:val="24"/>
+        </w:rPr>
+        <w:t>the problem of obtaining these structured data about products from their textual information is arisen.</w:t>
+      </w:r>
+    </w:p>
+    <w:p>
+      <w:pPr>
+        <w:spacing w:before="240"/>
+        <w:jc w:val="both"/>
+        <w:rPr>
+          <w:sz w:val="24"/>
+          <w:szCs w:val="24"/>
+        </w:rPr>
+      </w:pPr>
+      <w:r>
+        <w:rPr>
+          <w:sz w:val="24"/>
+          <w:szCs w:val="24"/>
+        </w:rPr>
+        <w:t>As an example, from the following product title:</w:t>
+      </w:r>
+    </w:p>
+    <w:p>
+      <w:pPr>
+        <w:pStyle w:val="Ttulo1"/>
+        <w:shd w:val="clear" w:color="auto" w:fill="FFFFFF"/>
+        <w:spacing w:before="0" w:after="240"/>
+        <w:jc w:val="center"/>
+        <w:rPr>
+          <w:rFonts w:asciiTheme="minorHAnsi" w:eastAsiaTheme="minorHAnsi" w:hAnsiTheme="minorHAnsi" w:cstheme="minorBidi"/>
+          <w:b/>
+          <w:color w:val="auto"/>
+          <w:sz w:val="24"/>
+          <w:szCs w:val="24"/>
+        </w:rPr>
+      </w:pPr>
+      <w:r>
+        <w:rPr>
+          <w:rFonts w:asciiTheme="minorHAnsi" w:eastAsiaTheme="minorHAnsi" w:hAnsiTheme="minorHAnsi" w:cstheme="minorBidi"/>
+          <w:b/>
+          <w:color w:val="auto"/>
+          <w:sz w:val="24"/>
+          <w:szCs w:val="24"/>
+        </w:rPr>
+        <w:t>Apple iPhone XS (64GB) – Gold</w:t>
+      </w:r>
+    </w:p>
+    <w:p>
+      <w:pPr>
+        <w:jc w:val="both"/>
+        <w:rPr>
+          <w:sz w:val="24"/>
+          <w:szCs w:val="24"/>
+        </w:rPr>
+      </w:pPr>
+      <w:r>
+        <w:rPr>
+          <w:sz w:val="24"/>
+          <w:szCs w:val="24"/>
+        </w:rPr>
+        <w:t xml:space="preserve">It would be desired to </w:t>
+      </w:r>
+      <w:r>
+        <w:rPr>
+          <w:sz w:val="24"/>
+          <w:szCs w:val="24"/>
+        </w:rPr>
+        <w:t>filter it to obtain the following structured data:</w:t>
+      </w:r>
+    </w:p>
+    <w:p>
+      <w:pPr>
+        <w:spacing w:after="60" w:line="240" w:lineRule="auto"/>
+        <w:jc w:val="both"/>
+        <w:rPr>
+          <w:rFonts w:ascii="Consolas" w:hAnsi="Consolas"/>
+          <w:sz w:val="20"/>
+          <w:szCs w:val="20"/>
+        </w:rPr>
+      </w:pPr>
+      <w:r>
+        <w:rPr>
+          <w:rFonts w:ascii="Consolas" w:hAnsi="Consolas"/>
+          <w:sz w:val="20"/>
+          <w:szCs w:val="20"/>
+        </w:rPr>
+        <w:t>{</w:t>
+      </w:r>
+    </w:p>
+    <w:p>
+      <w:pPr>
+        <w:spacing w:after="60" w:line="240" w:lineRule="auto"/>
+        <w:jc w:val="both"/>
+        <w:rPr>
+          <w:rFonts w:ascii="Consolas" w:hAnsi="Consolas"/>
+          <w:sz w:val="20"/>
+          <w:szCs w:val="20"/>
+        </w:rPr>
+      </w:pPr>
+      <w:r>
+        <w:rPr>
+          <w:rFonts w:ascii="Consolas" w:hAnsi="Consolas"/>
+          <w:sz w:val="20"/>
+          <w:szCs w:val="20"/>
+        </w:rPr>
+        <w:t xml:space="preserve">   “Brand”: “Apple”,</w:t>
+      </w:r>
+    </w:p>
+    <w:p>
+      <w:pPr>
+        <w:spacing w:after="60" w:line="240" w:lineRule="auto"/>
+        <w:jc w:val="both"/>
+        <w:rPr>
+          <w:rFonts w:ascii="Consolas" w:hAnsi="Consolas"/>
+          <w:sz w:val="20"/>
+          <w:szCs w:val="20"/>
+        </w:rPr>
+      </w:pPr>
+      <w:r>
+        <w:rPr>
+          <w:rFonts w:ascii="Consolas" w:hAnsi="Consolas"/>
+          <w:sz w:val="20"/>
+          <w:szCs w:val="20"/>
+        </w:rPr>
+        <w:t xml:space="preserve">   “ProductName”: “iPhone”,</w:t>
+      </w:r>
+    </w:p>
+    <w:p>
+      <w:pPr>
+        <w:spacing w:after="60" w:line="240" w:lineRule="auto"/>
+        <w:jc w:val="both"/>
+        <w:rPr>
+          <w:rFonts w:ascii="Consolas" w:hAnsi="Consolas"/>
+          <w:sz w:val="20"/>
+          <w:szCs w:val="20"/>
+        </w:rPr>
+      </w:pPr>
+      <w:r>
+        <w:rPr>
+          <w:rFonts w:ascii="Consolas" w:hAnsi="Consolas"/>
+          <w:sz w:val="20"/>
+          <w:szCs w:val="20"/>
+        </w:rPr>
+        <w:t xml:space="preserve">   “Model”: “XS”,</w:t>
+      </w:r>
+    </w:p>
+    <w:p>
+      <w:pPr>
+        <w:spacing w:after="60" w:line="240" w:lineRule="auto"/>
+        <w:jc w:val="both"/>
+        <w:rPr>
+          <w:rFonts w:ascii="Consolas" w:hAnsi="Consolas"/>
+          <w:sz w:val="20"/>
+          <w:szCs w:val="20"/>
+        </w:rPr>
+      </w:pPr>
+      <w:r>
+        <w:rPr>
+          <w:rFonts w:ascii="Consolas" w:hAnsi="Consolas"/>
+          <w:sz w:val="20"/>
+          <w:szCs w:val="20"/>
+        </w:rPr>
+        <w:t xml:space="preserve">   “MemoryCapacity”: “64”,</w:t>
+      </w:r>
+    </w:p>
+    <w:p>
+      <w:pPr>
+        <w:spacing w:after="60" w:line="240" w:lineRule="auto"/>
+        <w:jc w:val="both"/>
+        <w:rPr>
+          <w:rFonts w:ascii="Consolas" w:hAnsi="Consolas"/>
+          <w:sz w:val="20"/>
+          <w:szCs w:val="20"/>
+        </w:rPr>
+      </w:pPr>
+      <w:r>
+        <w:rPr>
+          <w:rFonts w:ascii="Consolas" w:hAnsi="Consolas"/>
+          <w:sz w:val="20"/>
+          <w:szCs w:val="20"/>
+        </w:rPr>
+        <w:t xml:space="preserve">   “MemoryCapacityUnit”: “GB”,</w:t>
+      </w:r>
+    </w:p>
+    <w:p>
+      <w:pPr>
+        <w:spacing w:after="60" w:line="240" w:lineRule="auto"/>
+        <w:jc w:val="both"/>
+        <w:rPr>
+          <w:rFonts w:ascii="Consolas" w:hAnsi="Consolas"/>
+          <w:sz w:val="20"/>
+          <w:szCs w:val="20"/>
+        </w:rPr>
+      </w:pPr>
+      <w:r>
+        <w:rPr>
+          <w:rFonts w:ascii="Consolas" w:hAnsi="Consolas"/>
+          <w:sz w:val="20"/>
+          <w:szCs w:val="20"/>
+        </w:rPr>
+        <w:t xml:space="preserve">   “Color”: “Gold”</w:t>
+      </w:r>
+    </w:p>
+    <w:p>
+      <w:pPr>
+        <w:spacing w:after="60" w:line="240" w:lineRule="auto"/>
+        <w:jc w:val="both"/>
+        <w:rPr>
+          <w:rFonts w:ascii="Consolas" w:hAnsi="Consolas"/>
+          <w:sz w:val="20"/>
+          <w:szCs w:val="20"/>
+        </w:rPr>
+      </w:pPr>
+      <w:r>
+        <w:rPr>
+          <w:rFonts w:ascii="Consolas" w:hAnsi="Consolas"/>
+          <w:sz w:val="20"/>
+          <w:szCs w:val="20"/>
+        </w:rPr>
+        <w:t>}</w:t>
+      </w:r>
+    </w:p>
+    <w:p>
+      <w:pPr>
+        <w:spacing w:after="0" w:line="240" w:lineRule="auto"/>
+        <w:jc w:val="both"/>
+        <w:rPr>
+          <w:rFonts w:ascii="Consolas" w:hAnsi="Consolas"/>
+          <w:sz w:val="20"/>
+          <w:szCs w:val="20"/>
+        </w:rPr>
+      </w:pPr>
+    </w:p>
+    <w:p>
+      <w:pPr>
+        <w:jc w:val="both"/>
+        <w:rPr>
+          <w:sz w:val="24"/>
+          <w:szCs w:val="24"/>
+        </w:rPr>
+      </w:pPr>
+      <w:r>
+        <w:rPr>
+          <w:sz w:val="24"/>
+          <w:szCs w:val="24"/>
+        </w:rPr>
+        <w:lastRenderedPageBreak/>
+        <w:t xml:space="preserve">This </w:t>
+      </w:r>
+      <w:r>
+        <w:rPr>
+          <w:sz w:val="24"/>
+          <w:szCs w:val="24"/>
+        </w:rPr>
+        <w:t>problem</w:t>
+      </w:r>
+      <w:r>
+        <w:rPr>
+          <w:sz w:val="24"/>
+          <w:szCs w:val="24"/>
+        </w:rPr>
+        <w:t xml:space="preserve"> </w:t>
+      </w:r>
+      <w:proofErr w:type="gramStart"/>
+      <w:r>
+        <w:rPr>
+          <w:sz w:val="24"/>
+          <w:szCs w:val="24"/>
+        </w:rPr>
+        <w:t>can be seen as</w:t>
+      </w:r>
+      <w:proofErr w:type="gramEnd"/>
+      <w:r>
+        <w:rPr>
+          <w:sz w:val="24"/>
+          <w:szCs w:val="24"/>
+        </w:rPr>
+        <w:t xml:space="preserve"> an instance of</w:t>
+      </w:r>
+      <w:r>
+        <w:rPr>
+          <w:sz w:val="24"/>
+          <w:szCs w:val="24"/>
+        </w:rPr>
+        <w:t xml:space="preserve"> an NLP task known as</w:t>
+      </w:r>
+      <w:r>
+        <w:rPr>
+          <w:sz w:val="24"/>
+          <w:szCs w:val="24"/>
+        </w:rPr>
+        <w:t xml:space="preserve"> </w:t>
+      </w:r>
+      <w:r>
+        <w:rPr>
+          <w:b/>
+          <w:sz w:val="24"/>
+          <w:szCs w:val="24"/>
+        </w:rPr>
+        <w:t xml:space="preserve">Named-Entity Recognition </w:t>
+      </w:r>
+      <w:r>
+        <w:rPr>
+          <w:sz w:val="24"/>
+          <w:szCs w:val="24"/>
+        </w:rPr>
+        <w:t>(NER)</w:t>
+      </w:r>
+      <w:r>
+        <w:rPr>
+          <w:sz w:val="24"/>
+          <w:szCs w:val="24"/>
+        </w:rPr>
+        <w:t xml:space="preserve"> []. The goal in NER is to locate and classify the entities mentioned inside some given unstructured text.</w:t>
+      </w:r>
+    </w:p>
+    <w:p>
+      <w:pPr>
+        <w:jc w:val="both"/>
+        <w:rPr>
+          <w:sz w:val="24"/>
+          <w:szCs w:val="24"/>
+        </w:rPr>
+      </w:pPr>
+      <w:r>
+        <w:rPr>
+          <w:sz w:val="24"/>
+          <w:szCs w:val="24"/>
+        </w:rPr>
+        <w:t xml:space="preserve">Some </w:t>
+      </w:r>
+      <w:r>
+        <w:rPr>
+          <w:sz w:val="24"/>
+          <w:szCs w:val="24"/>
+        </w:rPr>
+        <w:t>studies</w:t>
+      </w:r>
+      <w:r>
+        <w:rPr>
+          <w:sz w:val="24"/>
+          <w:szCs w:val="24"/>
+        </w:rPr>
+        <w:t xml:space="preserve"> like [</w:t>
+      </w:r>
+      <w:r>
+        <w:rPr>
+          <w:sz w:val="24"/>
+          <w:szCs w:val="24"/>
+        </w:rPr>
+        <w:t>1</w:t>
+      </w:r>
+      <w:r>
+        <w:rPr>
+          <w:sz w:val="24"/>
+          <w:szCs w:val="24"/>
+        </w:rPr>
+        <w:t>] and [</w:t>
+      </w:r>
+      <w:r>
+        <w:rPr>
+          <w:sz w:val="24"/>
+          <w:szCs w:val="24"/>
+        </w:rPr>
+        <w:t>2</w:t>
+      </w:r>
+      <w:r>
+        <w:rPr>
+          <w:sz w:val="24"/>
+          <w:szCs w:val="24"/>
+        </w:rPr>
+        <w:t xml:space="preserve">] </w:t>
+      </w:r>
+      <w:r>
+        <w:rPr>
+          <w:sz w:val="24"/>
+          <w:szCs w:val="24"/>
+        </w:rPr>
+        <w:t xml:space="preserve">address this issue. They first build some NER model to extract products features from their titles to then train Machine Learning models based on the structured data obtained. </w:t>
+      </w:r>
+    </w:p>
+    <w:p>
+      <w:pPr>
+        <w:jc w:val="both"/>
+        <w:rPr>
+          <w:sz w:val="24"/>
+          <w:szCs w:val="24"/>
+        </w:rPr>
+      </w:pPr>
+      <w:r>
+        <w:rPr>
+          <w:sz w:val="24"/>
+          <w:szCs w:val="24"/>
+        </w:rPr>
+        <w:t xml:space="preserve">Thus, </w:t>
+      </w:r>
+      <w:r>
+        <w:rPr>
+          <w:b/>
+          <w:i/>
+          <w:sz w:val="24"/>
+          <w:szCs w:val="24"/>
+        </w:rPr>
+        <w:t>Conditional Random Fields</w:t>
+      </w:r>
+      <w:r>
+        <w:rPr>
+          <w:sz w:val="24"/>
+          <w:szCs w:val="24"/>
+        </w:rPr>
+        <w:t xml:space="preserve"> </w:t>
+      </w:r>
+      <w:proofErr w:type="gramStart"/>
+      <w:r>
+        <w:rPr>
+          <w:sz w:val="24"/>
+          <w:szCs w:val="24"/>
+        </w:rPr>
+        <w:t>can be seen as</w:t>
+      </w:r>
+      <w:proofErr w:type="gramEnd"/>
+      <w:r>
+        <w:rPr>
+          <w:sz w:val="24"/>
+          <w:szCs w:val="24"/>
+        </w:rPr>
+        <w:t xml:space="preserve"> the </w:t>
+      </w:r>
+      <w:r>
+        <w:rPr>
+          <w:sz w:val="24"/>
+          <w:szCs w:val="24"/>
+        </w:rPr>
+        <w:t>favourite</w:t>
+      </w:r>
+      <w:r>
+        <w:rPr>
+          <w:sz w:val="24"/>
+          <w:szCs w:val="24"/>
+        </w:rPr>
+        <w:t xml:space="preserve"> alternative, as it is </w:t>
+      </w:r>
+      <w:r>
+        <w:rPr>
+          <w:sz w:val="24"/>
+          <w:szCs w:val="24"/>
+        </w:rPr>
+        <w:t>used by</w:t>
+      </w:r>
+      <w:r>
+        <w:rPr>
+          <w:sz w:val="24"/>
+          <w:szCs w:val="24"/>
+        </w:rPr>
+        <w:t xml:space="preserve"> both of the </w:t>
+      </w:r>
+      <w:r>
+        <w:rPr>
+          <w:sz w:val="24"/>
+          <w:szCs w:val="24"/>
+        </w:rPr>
+        <w:t xml:space="preserve">above-cited </w:t>
+      </w:r>
+      <w:r>
+        <w:rPr>
+          <w:sz w:val="24"/>
+          <w:szCs w:val="24"/>
+        </w:rPr>
+        <w:t>works.</w:t>
+      </w:r>
+      <w:r>
+        <w:rPr>
+          <w:sz w:val="24"/>
+          <w:szCs w:val="24"/>
+        </w:rPr>
+        <w:t xml:space="preserve"> It is </w:t>
+      </w:r>
+    </w:p>
+    <w:p>
+      <w:pPr>
+        <w:jc w:val="both"/>
+        <w:rPr>
+          <w:sz w:val="24"/>
+          <w:szCs w:val="24"/>
+        </w:rPr>
+      </w:pPr>
+      <w:r>
+        <w:rPr>
+          <w:sz w:val="24"/>
+          <w:szCs w:val="24"/>
+        </w:rPr>
+        <w:t xml:space="preserve">TO MENTION: sequence labelling algorithms like CRF take advantage of the positions of the words inside of the product titles, if they </w:t>
+      </w:r>
+      <w:proofErr w:type="gramStart"/>
+      <w:r>
+        <w:rPr>
+          <w:sz w:val="24"/>
+          <w:szCs w:val="24"/>
+        </w:rPr>
+        <w:t>are seen as</w:t>
+      </w:r>
+      <w:proofErr w:type="gramEnd"/>
+      <w:r>
+        <w:rPr>
+          <w:sz w:val="24"/>
+          <w:szCs w:val="24"/>
+        </w:rPr>
+        <w:t xml:space="preserve"> sequences.</w:t>
+      </w:r>
+    </w:p>
+    <w:p>
+      <w:pPr>
+        <w:jc w:val="both"/>
+        <w:rPr>
+          <w:sz w:val="24"/>
+          <w:szCs w:val="24"/>
+        </w:rPr>
+      </w:pPr>
+      <w:r>
+        <w:rPr>
+          <w:sz w:val="24"/>
+          <w:szCs w:val="24"/>
+        </w:rPr>
+        <w:t>TO EXPLAIN: how each work use them (with text embeddings, etc) and highlight the results.</w:t>
       </w:r>
       <w:bookmarkStart w:id="0" w:name="_GoBack"/>
       <w:bookmarkEnd w:id="0"/>
     </w:p>
     <w:p>
       <w:pPr>
-        <w:spacing w:after="0"/>
+        <w:jc w:val="both"/>
+        <w:rPr>
+          <w:sz w:val="24"/>
+          <w:szCs w:val="24"/>
+        </w:rPr>
+      </w:pPr>
+      <w:r>
+        <w:rPr>
+          <w:sz w:val="24"/>
+          <w:szCs w:val="24"/>
+        </w:rPr>
+        <w:t>Other approaches:</w:t>
+      </w:r>
+    </w:p>
+    <w:p>
+      <w:pPr>
+        <w:pStyle w:val="Prrafodelista"/>
+        <w:numPr>
+          <w:ilvl w:val="0"/>
+          <w:numId w:val="2"/>
+        </w:numPr>
+        <w:jc w:val="both"/>
+        <w:rPr>
+          <w:sz w:val="24"/>
+          <w:szCs w:val="24"/>
+        </w:rPr>
+      </w:pPr>
+      <w:r>
+        <w:rPr>
+          <w:sz w:val="24"/>
+          <w:szCs w:val="24"/>
+        </w:rPr>
+        <w:t>Dictionary-based: explain how it is implemented and what disadvantages it has.</w:t>
+      </w:r>
+    </w:p>
+    <w:p>
+      <w:pPr>
+        <w:pStyle w:val="Prrafodelista"/>
+        <w:numPr>
+          <w:ilvl w:val="0"/>
+          <w:numId w:val="2"/>
+        </w:numPr>
+        <w:jc w:val="both"/>
+        <w:rPr>
+          <w:sz w:val="24"/>
+          <w:szCs w:val="24"/>
+        </w:rPr>
+      </w:pPr>
+      <w:r>
+        <w:rPr>
+          <w:sz w:val="24"/>
+          <w:szCs w:val="24"/>
+        </w:rPr>
+        <w:t xml:space="preserve">Structured perceptron: </w:t>
+      </w:r>
+      <w:r>
+        <w:rPr>
+          <w:sz w:val="24"/>
+          <w:szCs w:val="24"/>
+        </w:rPr>
+        <w:t>explain</w:t>
+      </w:r>
+    </w:p>
+    <w:p>
+      <w:pPr>
+        <w:jc w:val="both"/>
+        <w:rPr>
+          <w:sz w:val="24"/>
+          <w:szCs w:val="24"/>
+        </w:rPr>
+      </w:pPr>
+      <w:proofErr w:type="spellStart"/>
+      <w:r>
+        <w:rPr>
+          <w:sz w:val="24"/>
+          <w:szCs w:val="24"/>
+        </w:rPr>
+        <w:t>Nombrar</w:t>
+      </w:r>
+      <w:proofErr w:type="spellEnd"/>
+      <w:r>
+        <w:rPr>
+          <w:sz w:val="24"/>
+          <w:szCs w:val="24"/>
+        </w:rPr>
+        <w:t>:</w:t>
+      </w:r>
+    </w:p>
+    <w:p>
+      <w:pPr>
+        <w:pStyle w:val="Prrafodelista"/>
+        <w:numPr>
+          <w:ilvl w:val="0"/>
+          <w:numId w:val="2"/>
+        </w:numPr>
+        <w:jc w:val="both"/>
+        <w:rPr>
+          <w:sz w:val="24"/>
+          <w:szCs w:val="24"/>
+        </w:rPr>
+      </w:pPr>
+      <w:r>
+        <w:rPr>
+          <w:sz w:val="24"/>
+          <w:szCs w:val="24"/>
+        </w:rPr>
+        <w:t>Rule based extraction or supervised text classification</w:t>
+      </w:r>
+    </w:p>
+    <w:p>
+      <w:pPr>
+        <w:jc w:val="both"/>
+      </w:pPr>
+    </w:p>
+    <w:p>
+      <w:pPr>
+        <w:pStyle w:val="Ttulo3"/>
+        <w:spacing w:after="240"/>
+        <w:jc w:val="both"/>
+      </w:pPr>
+      <w:r>
+        <w:rPr>
+          <w:lang w:val="es-ES"/>
+        </w:rPr>
+        <w:t>2.2.</w:t>
+      </w:r>
+      <w:r>
+        <w:rPr>
+          <w:lang w:val="es-ES"/>
+        </w:rPr>
+        <w:t>3</w:t>
+      </w:r>
+      <w:r>
+        <w:rPr>
+          <w:lang w:val="es-ES"/>
+        </w:rPr>
+        <w:t xml:space="preserve"> </w:t>
+      </w:r>
+      <w:r>
+        <w:t>Image recognition</w:t>
+      </w:r>
+    </w:p>
+    <w:p>
+      <w:pPr>
+        <w:spacing w:before="240"/>
+        <w:jc w:val="both"/>
+        <w:rPr>
+          <w:sz w:val="24"/>
+          <w:szCs w:val="24"/>
+        </w:rPr>
+      </w:pPr>
+      <w:r>
+        <w:rPr>
+          <w:sz w:val="24"/>
+          <w:szCs w:val="24"/>
+        </w:rPr>
+        <w:t>Matching products</w:t>
+      </w:r>
+      <w:r>
+        <w:rPr>
+          <w:sz w:val="24"/>
+          <w:szCs w:val="24"/>
+        </w:rPr>
+        <w:t xml:space="preserve"> identifying th</w:t>
+      </w:r>
+      <w:r>
+        <w:rPr>
+          <w:sz w:val="24"/>
+          <w:szCs w:val="24"/>
+        </w:rPr>
+        <w:t>ese</w:t>
+      </w:r>
+      <w:r>
+        <w:rPr>
+          <w:sz w:val="24"/>
+          <w:szCs w:val="24"/>
+        </w:rPr>
+        <w:t xml:space="preserve"> </w:t>
+      </w:r>
+      <w:r>
+        <w:rPr>
+          <w:sz w:val="24"/>
+          <w:szCs w:val="24"/>
+        </w:rPr>
+        <w:t>by performing image recognition on them could constitute the hardest approach of all.</w:t>
+      </w:r>
+      <w:r>
+        <w:rPr>
+          <w:sz w:val="24"/>
+          <w:szCs w:val="24"/>
+        </w:rPr>
+        <w:t xml:space="preserve"> It is not only the complexity of models like</w:t>
+      </w:r>
+      <w:r>
+        <w:rPr>
+          <w:sz w:val="24"/>
+          <w:szCs w:val="24"/>
+        </w:rPr>
+        <w:t xml:space="preserve"> </w:t>
+      </w:r>
+      <w:r>
+        <w:rPr>
+          <w:b/>
+          <w:i/>
+          <w:sz w:val="24"/>
+          <w:szCs w:val="24"/>
+        </w:rPr>
+        <w:t>Convolutional Neural Networks</w:t>
+      </w:r>
+      <w:r>
+        <w:rPr>
+          <w:sz w:val="24"/>
+          <w:szCs w:val="24"/>
+        </w:rPr>
+        <w:t xml:space="preserve"> (CNN), which are a common approach for image recognition problems, but also some other challenges that </w:t>
+      </w:r>
+      <w:proofErr w:type="gramStart"/>
+      <w:r>
+        <w:rPr>
+          <w:sz w:val="24"/>
+          <w:szCs w:val="24"/>
+        </w:rPr>
+        <w:t>have to</w:t>
+      </w:r>
+      <w:proofErr w:type="gramEnd"/>
+      <w:r>
+        <w:rPr>
+          <w:sz w:val="24"/>
+          <w:szCs w:val="24"/>
+        </w:rPr>
+        <w:t xml:space="preserve"> faced regarding products recognition from images: </w:t>
+      </w:r>
+      <w:r>
+        <w:rPr>
+          <w:sz w:val="24"/>
+          <w:szCs w:val="24"/>
+        </w:rPr>
+        <w:t xml:space="preserve">the same product can be </w:t>
+      </w:r>
+      <w:r>
+        <w:rPr>
+          <w:sz w:val="24"/>
+          <w:szCs w:val="24"/>
+        </w:rPr>
+        <w:t xml:space="preserve">found </w:t>
+      </w:r>
+      <w:r>
+        <w:rPr>
+          <w:sz w:val="24"/>
+          <w:szCs w:val="24"/>
+        </w:rPr>
+        <w:t xml:space="preserve">photographed from different perspectives, </w:t>
+      </w:r>
+      <w:r>
+        <w:rPr>
+          <w:sz w:val="24"/>
+          <w:szCs w:val="24"/>
+        </w:rPr>
+        <w:t xml:space="preserve">with </w:t>
+      </w:r>
+      <w:r>
+        <w:rPr>
+          <w:sz w:val="24"/>
+          <w:szCs w:val="24"/>
+        </w:rPr>
+        <w:t xml:space="preserve">different </w:t>
+      </w:r>
+      <w:r>
+        <w:rPr>
+          <w:sz w:val="24"/>
+          <w:szCs w:val="24"/>
+        </w:rPr>
+        <w:t xml:space="preserve">colours or different </w:t>
+      </w:r>
+      <w:r>
+        <w:rPr>
+          <w:sz w:val="24"/>
+          <w:szCs w:val="24"/>
+        </w:rPr>
+        <w:t>levels of brightness</w:t>
+      </w:r>
+      <w:r>
+        <w:rPr>
+          <w:sz w:val="24"/>
+          <w:szCs w:val="24"/>
+        </w:rPr>
+        <w:t>.</w:t>
+      </w:r>
+      <w:r>
+        <w:rPr>
+          <w:sz w:val="24"/>
+          <w:szCs w:val="24"/>
+        </w:rPr>
+        <w:t xml:space="preserve"> Furthermore, CNNs could need a huge </w:t>
+      </w:r>
+      <w:r>
+        <w:rPr>
+          <w:sz w:val="24"/>
+          <w:szCs w:val="24"/>
+        </w:rPr>
+        <w:t>number</w:t>
+      </w:r>
+      <w:r>
+        <w:rPr>
+          <w:sz w:val="24"/>
+          <w:szCs w:val="24"/>
+        </w:rPr>
+        <w:t xml:space="preserve"> of images to be trained, something that translates into managing and storing a lot of bytes of data.</w:t>
+      </w:r>
+    </w:p>
+    <w:p>
+      <w:pPr>
+        <w:spacing w:before="240"/>
+        <w:rPr>
+          <w:sz w:val="24"/>
+          <w:szCs w:val="24"/>
+        </w:rPr>
+      </w:pPr>
+    </w:p>
+    <w:p>
+      <w:pPr>
+        <w:spacing w:before="240" w:after="0"/>
+        <w:rPr>
+          <w:lang w:val="es-ES"/>
+        </w:rPr>
       </w:pPr>
     </w:p>
     <w:p>
       <w:pPr>
         <w:pStyle w:val="Ttulo2"/>
         <w:spacing w:after="240"/>
-      </w:pPr>
-      <w:r>
-        <w:t>2.2 Approaches</w:t>
-      </w:r>
-    </w:p>
-    <w:p>
-      <w:pPr>
-        <w:pStyle w:val="Ttulo3"/>
-        <w:spacing w:after="240"/>
-      </w:pPr>
-      <w:r>
-        <w:t>2.2.1 Text similarity</w:t>
-      </w:r>
-    </w:p>
-    <w:p/>
-    <w:p/>
-    <w:p>
-      <w:pPr>
-        <w:pStyle w:val="Ttulo3"/>
-        <w:spacing w:after="240"/>
-      </w:pPr>
-      <w:r>
-        <w:t>2.2.2 Attribute extraction</w:t>
-      </w:r>
-    </w:p>
-    <w:p>
-      <w:r>
-        <w:t xml:space="preserve">- </w:t>
-      </w:r>
-      <w:r>
-        <w:t>Attribute extraction from product ti</w:t>
-      </w:r>
-      <w:r>
-        <w:t>tles or descriptions</w:t>
-      </w:r>
-    </w:p>
-    <w:p>
-      <w:r>
-        <w:t>- Named Entity Recognition Problem</w:t>
-      </w:r>
-    </w:p>
-    <w:p>
-      <w:pPr>
         <w:rPr>
           <w:lang w:val="es-ES"/>
         </w:rPr>
       </w:pPr>
       <w:r>
-        <w:tab/>
-      </w:r>
-      <w:r>
         <w:rPr>
           <w:lang w:val="es-ES"/>
         </w:rPr>
-        <w:t xml:space="preserve">- </w:t>
-      </w:r>
-      <w:proofErr w:type="spellStart"/>
-      <w:r>
+        <w:t>2.3 References</w:t>
+      </w:r>
+    </w:p>
+    <w:p>
+      <w:pPr>
         <w:rPr>
           <w:lang w:val="es-ES"/>
         </w:rPr>
-        <w:t>Conditional</w:t>
-      </w:r>
-      <w:proofErr w:type="spellEnd"/>
+      </w:pPr>
+      <w:hyperlink r:id="rId6" w:history="1">
+        <w:r>
+          <w:rPr>
+            <w:rStyle w:val="Hipervnculo"/>
+            <w:lang w:val="es-ES"/>
+          </w:rPr>
+          <w:t>https://en.wikipedia.org/wiki/Named-entity_recognition</w:t>
+        </w:r>
+      </w:hyperlink>
       <w:r>
         <w:rPr>
           <w:lang w:val="es-ES"/>
         </w:rPr>
         <w:t xml:space="preserve"> </w:t>
       </w:r>
-      <w:proofErr w:type="spellStart"/>
-      <w:r>
-        <w:rPr>
-          <w:lang w:val="es-ES"/>
-        </w:rPr>
-        <w:t>Random</w:t>
-      </w:r>
-      <w:proofErr w:type="spellEnd"/>
-      <w:r>
-        <w:rPr>
-          <w:lang w:val="es-ES"/>
-        </w:rPr>
-        <w:t xml:space="preserve"> </w:t>
-      </w:r>
-      <w:proofErr w:type="spellStart"/>
-      <w:r>
-        <w:rPr>
-          <w:lang w:val="es-ES"/>
-        </w:rPr>
-        <w:t>Fields</w:t>
-      </w:r>
-      <w:proofErr w:type="spellEnd"/>
-      <w:r>
-        <w:rPr>
-          <w:lang w:val="es-ES"/>
-        </w:rPr>
-        <w:t xml:space="preserve"> (NO mencionar </w:t>
-      </w:r>
-      <w:proofErr w:type="spellStart"/>
-      <w:r>
-        <w:rPr>
-          <w:lang w:val="es-ES"/>
-        </w:rPr>
-        <w:t>StanfordNER</w:t>
-      </w:r>
-      <w:proofErr w:type="spellEnd"/>
-      <w:r>
-        <w:rPr>
-          <w:lang w:val="es-ES"/>
-        </w:rPr>
-        <w:t>; se mencionará su</w:t>
-      </w:r>
-      <w:r>
-        <w:rPr>
-          <w:lang w:val="es-ES"/>
-        </w:rPr>
-        <w:t xml:space="preserve"> uso en el apartado 3 de la memoria</w:t>
-      </w:r>
-    </w:p>
-    <w:p>
-      <w:r>
-        <w:rPr>
-          <w:lang w:val="es-ES"/>
-        </w:rPr>
-        <w:tab/>
-      </w:r>
-      <w:r>
-        <w:t>- the another one used in the same work</w:t>
-      </w:r>
-    </w:p>
-    <w:p/>
-    <w:p/>
-    <w:p>
-      <w:pPr>
-        <w:pStyle w:val="Ttulo3"/>
-        <w:spacing w:after="240"/>
-      </w:pPr>
-      <w:r>
-        <w:rPr>
-          <w:lang w:val="es-ES"/>
-        </w:rPr>
-        <w:t>2.2.</w:t>
-      </w:r>
-      <w:r>
-        <w:rPr>
-          <w:lang w:val="es-ES"/>
-        </w:rPr>
-        <w:t>3</w:t>
-      </w:r>
-      <w:r>
-        <w:rPr>
-          <w:lang w:val="es-ES"/>
-        </w:rPr>
-        <w:t xml:space="preserve"> </w:t>
-      </w:r>
-      <w:r>
-        <w:t>Image recognition</w:t>
-      </w:r>
-    </w:p>
-    <w:p>
-      <w:pPr>
-        <w:spacing w:before="240"/>
-      </w:pPr>
-      <w:r>
-        <w:t>Matching products</w:t>
-      </w:r>
-      <w:r>
-        <w:t xml:space="preserve"> identifying th</w:t>
-      </w:r>
-      <w:r>
-        <w:t>ese</w:t>
-      </w:r>
-      <w:r>
-        <w:t xml:space="preserve"> </w:t>
-      </w:r>
-      <w:r>
-        <w:t xml:space="preserve">by performing image recognition on them could constitute the hardest approach of all. Some of the </w:t>
-      </w:r>
-    </w:p>
-    <w:p>
-      <w:pPr>
-        <w:spacing w:before="240" w:after="0"/>
-        <w:rPr>
-          <w:lang w:val="es-ES"/>
-        </w:rPr>
-      </w:pPr>
-    </w:p>
-    <w:p>
-      <w:pPr>
-        <w:pStyle w:val="Ttulo2"/>
-        <w:spacing w:after="240"/>
-        <w:rPr>
-          <w:lang w:val="es-ES"/>
-        </w:rPr>
-      </w:pPr>
-      <w:r>
-        <w:rPr>
-          <w:lang w:val="es-ES"/>
-        </w:rPr>
-        <w:t>2.3 References</w:t>
-      </w:r>
-    </w:p>
-    <w:p>
-      <w:pPr>
-        <w:rPr>
-          <w:lang w:val="es-ES"/>
-        </w:rPr>
-      </w:pPr>
     </w:p>
     <w:sectPr>
       <w:pgSz w:w="11906" w:h="16838"/>
@@ -553,8 +1405,124 @@
       </w:rPr>
     </w:lvl>
   </w:abstractNum>
+  <w:abstractNum w:abstractNumId="1" w15:restartNumberingAfterBreak="0">
+    <w:nsid w:val="3BDD4589"/>
+    <w:multiLevelType w:val="hybridMultilevel"/>
+    <w:tmpl w:val="F1AA9B44"/>
+    <w:lvl w:ilvl="0" w:tplc="DD7C6122">
+      <w:start w:val="2"/>
+      <w:numFmt w:val="bullet"/>
+      <w:lvlText w:val="-"/>
+      <w:lvlJc w:val="left"/>
+      <w:pPr>
+        <w:ind w:left="720" w:hanging="360"/>
+      </w:pPr>
+      <w:rPr>
+        <w:rFonts w:ascii="Calibri" w:eastAsiaTheme="minorHAnsi" w:hAnsi="Calibri" w:cs="Calibri" w:hint="default"/>
+      </w:rPr>
+    </w:lvl>
+    <w:lvl w:ilvl="1" w:tplc="08090003" w:tentative="1">
+      <w:start w:val="1"/>
+      <w:numFmt w:val="bullet"/>
+      <w:lvlText w:val="o"/>
+      <w:lvlJc w:val="left"/>
+      <w:pPr>
+        <w:ind w:left="1440" w:hanging="360"/>
+      </w:pPr>
+      <w:rPr>
+        <w:rFonts w:ascii="Courier New" w:hAnsi="Courier New" w:cs="Courier New" w:hint="default"/>
+      </w:rPr>
+    </w:lvl>
+    <w:lvl w:ilvl="2" w:tplc="08090005" w:tentative="1">
+      <w:start w:val="1"/>
+      <w:numFmt w:val="bullet"/>
+      <w:lvlText w:val=""/>
+      <w:lvlJc w:val="left"/>
+      <w:pPr>
+        <w:ind w:left="2160" w:hanging="360"/>
+      </w:pPr>
+      <w:rPr>
+        <w:rFonts w:ascii="Wingdings" w:hAnsi="Wingdings" w:hint="default"/>
+      </w:rPr>
+    </w:lvl>
+    <w:lvl w:ilvl="3" w:tplc="08090001" w:tentative="1">
+      <w:start w:val="1"/>
+      <w:numFmt w:val="bullet"/>
+      <w:lvlText w:val=""/>
+      <w:lvlJc w:val="left"/>
+      <w:pPr>
+        <w:ind w:left="2880" w:hanging="360"/>
+      </w:pPr>
+      <w:rPr>
+        <w:rFonts w:ascii="Symbol" w:hAnsi="Symbol" w:hint="default"/>
+      </w:rPr>
+    </w:lvl>
+    <w:lvl w:ilvl="4" w:tplc="08090003" w:tentative="1">
+      <w:start w:val="1"/>
+      <w:numFmt w:val="bullet"/>
+      <w:lvlText w:val="o"/>
+      <w:lvlJc w:val="left"/>
+      <w:pPr>
+        <w:ind w:left="3600" w:hanging="360"/>
+      </w:pPr>
+      <w:rPr>
+        <w:rFonts w:ascii="Courier New" w:hAnsi="Courier New" w:cs="Courier New" w:hint="default"/>
+      </w:rPr>
+    </w:lvl>
+    <w:lvl w:ilvl="5" w:tplc="08090005" w:tentative="1">
+      <w:start w:val="1"/>
+      <w:numFmt w:val="bullet"/>
+      <w:lvlText w:val=""/>
+      <w:lvlJc w:val="left"/>
+      <w:pPr>
+        <w:ind w:left="4320" w:hanging="360"/>
+      </w:pPr>
+      <w:rPr>
+        <w:rFonts w:ascii="Wingdings" w:hAnsi="Wingdings" w:hint="default"/>
+      </w:rPr>
+    </w:lvl>
+    <w:lvl w:ilvl="6" w:tplc="08090001" w:tentative="1">
+      <w:start w:val="1"/>
+      <w:numFmt w:val="bullet"/>
+      <w:lvlText w:val=""/>
+      <w:lvlJc w:val="left"/>
+      <w:pPr>
+        <w:ind w:left="5040" w:hanging="360"/>
+      </w:pPr>
+      <w:rPr>
+        <w:rFonts w:ascii="Symbol" w:hAnsi="Symbol" w:hint="default"/>
+      </w:rPr>
+    </w:lvl>
+    <w:lvl w:ilvl="7" w:tplc="08090003" w:tentative="1">
+      <w:start w:val="1"/>
+      <w:numFmt w:val="bullet"/>
+      <w:lvlText w:val="o"/>
+      <w:lvlJc w:val="left"/>
+      <w:pPr>
+        <w:ind w:left="5760" w:hanging="360"/>
+      </w:pPr>
+      <w:rPr>
+        <w:rFonts w:ascii="Courier New" w:hAnsi="Courier New" w:cs="Courier New" w:hint="default"/>
+      </w:rPr>
+    </w:lvl>
+    <w:lvl w:ilvl="8" w:tplc="08090005" w:tentative="1">
+      <w:start w:val="1"/>
+      <w:numFmt w:val="bullet"/>
+      <w:lvlText w:val=""/>
+      <w:lvlJc w:val="left"/>
+      <w:pPr>
+        <w:ind w:left="6480" w:hanging="360"/>
+      </w:pPr>
+      <w:rPr>
+        <w:rFonts w:ascii="Wingdings" w:hAnsi="Wingdings" w:hint="default"/>
+      </w:rPr>
+    </w:lvl>
+  </w:abstractNum>
   <w:num w:numId="1">
     <w:abstractNumId w:val="0"/>
+  </w:num>
+  <w:num w:numId="2">
+    <w:abstractNumId w:val="1"/>
   </w:num>
 </w:numbering>
 </file>
@@ -1100,6 +2068,34 @@
       <w:szCs w:val="24"/>
     </w:rPr>
   </w:style>
+  <w:style w:type="character" w:customStyle="1" w:styleId="a-size-large">
+    <w:name w:val="a-size-large"/>
+    <w:basedOn w:val="Fuentedeprrafopredeter"/>
+    <w:rsid w:val="00304EC0"/>
+  </w:style>
+  <w:style w:type="character" w:styleId="Hipervnculo">
+    <w:name w:val="Hyperlink"/>
+    <w:basedOn w:val="Fuentedeprrafopredeter"/>
+    <w:uiPriority w:val="99"/>
+    <w:unhideWhenUsed/>
+    <w:rsid w:val="000E6159"/>
+    <w:rPr>
+      <w:color w:val="0563C1" w:themeColor="hyperlink"/>
+      <w:u w:val="single"/>
+    </w:rPr>
+  </w:style>
+  <w:style w:type="character" w:styleId="Mencinsinresolver">
+    <w:name w:val="Unresolved Mention"/>
+    <w:basedOn w:val="Fuentedeprrafopredeter"/>
+    <w:uiPriority w:val="99"/>
+    <w:semiHidden/>
+    <w:unhideWhenUsed/>
+    <w:rsid w:val="000E6159"/>
+    <w:rPr>
+      <w:color w:val="605E5C"/>
+      <w:shd w:val="clear" w:color="auto" w:fill="E1DFDD"/>
+    </w:rPr>
+  </w:style>
 </w:styles>
 </file>
 

</xml_diff>

<commit_message>
Completing Attribute Extraction section in PEC 2
</commit_message>
<xml_diff>
--- a/PEC/PEC2.docx
+++ b/PEC/PEC2.docx
@@ -611,17 +611,6 @@
     </w:p>
     <w:p>
       <w:pPr>
-        <w:spacing w:after="0" w:line="240" w:lineRule="auto"/>
-        <w:jc w:val="both"/>
-        <w:rPr>
-          <w:rFonts w:ascii="Consolas" w:hAnsi="Consolas"/>
-          <w:sz w:val="20"/>
-          <w:szCs w:val="20"/>
-        </w:rPr>
-      </w:pPr>
-    </w:p>
-    <w:p>
-      <w:pPr>
         <w:jc w:val="both"/>
         <w:rPr>
           <w:sz w:val="24"/>
@@ -716,6 +705,249 @@
           <w:sz w:val="24"/>
           <w:szCs w:val="24"/>
         </w:rPr>
+        <w:t xml:space="preserve">One straightforward solution may consist in using </w:t>
+      </w:r>
+      <w:r>
+        <w:rPr>
+          <w:b/>
+          <w:sz w:val="24"/>
+          <w:szCs w:val="24"/>
+        </w:rPr>
+        <w:t>regular expressions</w:t>
+      </w:r>
+      <w:r>
+        <w:rPr>
+          <w:sz w:val="24"/>
+          <w:szCs w:val="24"/>
+        </w:rPr>
+        <w:t xml:space="preserve"> and </w:t>
+      </w:r>
+      <w:r>
+        <w:rPr>
+          <w:b/>
+          <w:sz w:val="24"/>
+          <w:szCs w:val="24"/>
+        </w:rPr>
+        <w:t>dictionaries</w:t>
+      </w:r>
+      <w:r>
+        <w:rPr>
+          <w:sz w:val="24"/>
+          <w:szCs w:val="24"/>
+        </w:rPr>
+        <w:t xml:space="preserve"> of known values for the attributes to extract. However, this approach can have several disadvantages:</w:t>
+      </w:r>
+    </w:p>
+    <w:p>
+      <w:pPr>
+        <w:pStyle w:val="Prrafodelista"/>
+        <w:numPr>
+          <w:ilvl w:val="0"/>
+          <w:numId w:val="3"/>
+        </w:numPr>
+        <w:jc w:val="both"/>
+        <w:rPr>
+          <w:sz w:val="24"/>
+          <w:szCs w:val="24"/>
+        </w:rPr>
+      </w:pPr>
+      <w:r>
+        <w:rPr>
+          <w:sz w:val="24"/>
+          <w:szCs w:val="24"/>
+        </w:rPr>
+        <w:t xml:space="preserve">The use of regular expressions could lead to </w:t>
+      </w:r>
+      <w:r>
+        <w:rPr>
+          <w:sz w:val="24"/>
+          <w:szCs w:val="24"/>
+        </w:rPr>
+        <w:t>an inaccurate identification of attributes</w:t>
+      </w:r>
+      <w:r>
+        <w:rPr>
+          <w:sz w:val="24"/>
+          <w:szCs w:val="24"/>
+        </w:rPr>
+        <w:t xml:space="preserve">. For example, given </w:t>
+      </w:r>
+      <w:r>
+        <w:rPr>
+          <w:sz w:val="24"/>
+          <w:szCs w:val="24"/>
+        </w:rPr>
+        <w:t xml:space="preserve">the product name “Apple iPhone 32GB”, a regular expression can be written to extract the phrase “32GB”, but </w:t>
+      </w:r>
+      <w:r>
+        <w:rPr>
+          <w:sz w:val="24"/>
+          <w:szCs w:val="24"/>
+        </w:rPr>
+        <w:t>this method would not be able to correctly resolve if this value correspond to RAM memory or to hard-disk capacity.</w:t>
+      </w:r>
+    </w:p>
+    <w:p>
+      <w:pPr>
+        <w:pStyle w:val="Prrafodelista"/>
+        <w:jc w:val="both"/>
+        <w:rPr>
+          <w:sz w:val="24"/>
+          <w:szCs w:val="24"/>
+        </w:rPr>
+      </w:pPr>
+    </w:p>
+    <w:p>
+      <w:pPr>
+        <w:pStyle w:val="Prrafodelista"/>
+        <w:numPr>
+          <w:ilvl w:val="0"/>
+          <w:numId w:val="3"/>
+        </w:numPr>
+        <w:jc w:val="both"/>
+        <w:rPr>
+          <w:sz w:val="24"/>
+          <w:szCs w:val="24"/>
+        </w:rPr>
+      </w:pPr>
+      <w:r>
+        <w:rPr>
+          <w:sz w:val="24"/>
+          <w:szCs w:val="24"/>
+        </w:rPr>
+        <w:t xml:space="preserve">The information can be presented in </w:t>
+      </w:r>
+      <w:proofErr w:type="gramStart"/>
+      <w:r>
+        <w:rPr>
+          <w:sz w:val="24"/>
+          <w:szCs w:val="24"/>
+        </w:rPr>
+        <w:t>many different ways</w:t>
+      </w:r>
+      <w:proofErr w:type="gramEnd"/>
+      <w:r>
+        <w:rPr>
+          <w:sz w:val="24"/>
+          <w:szCs w:val="24"/>
+        </w:rPr>
+        <w:t xml:space="preserve">, so the use of regular expressions could lead to write a lot of them, each of which to handle every instance. For example, </w:t>
+      </w:r>
+      <w:r>
+        <w:rPr>
+          <w:sz w:val="24"/>
+          <w:szCs w:val="24"/>
+        </w:rPr>
+        <w:t>the inches of the screen for a certain TV could be written like “50-inches” or ‘50”’</w:t>
+      </w:r>
+      <w:r>
+        <w:rPr>
+          <w:sz w:val="24"/>
+          <w:szCs w:val="24"/>
+        </w:rPr>
+        <w:t>.</w:t>
+      </w:r>
+    </w:p>
+    <w:p>
+      <w:pPr>
+        <w:pStyle w:val="Prrafodelista"/>
+        <w:rPr>
+          <w:sz w:val="24"/>
+          <w:szCs w:val="24"/>
+        </w:rPr>
+      </w:pPr>
+    </w:p>
+    <w:p>
+      <w:pPr>
+        <w:pStyle w:val="Prrafodelista"/>
+        <w:numPr>
+          <w:ilvl w:val="0"/>
+          <w:numId w:val="3"/>
+        </w:numPr>
+        <w:jc w:val="both"/>
+        <w:rPr>
+          <w:sz w:val="24"/>
+          <w:szCs w:val="24"/>
+        </w:rPr>
+      </w:pPr>
+      <w:r>
+        <w:rPr>
+          <w:sz w:val="24"/>
+          <w:szCs w:val="24"/>
+        </w:rPr>
+        <w:t xml:space="preserve">The usage of dictionaries </w:t>
+      </w:r>
+      <w:r>
+        <w:rPr>
+          <w:sz w:val="24"/>
+          <w:szCs w:val="24"/>
+        </w:rPr>
+        <w:t>may</w:t>
+      </w:r>
+      <w:r>
+        <w:rPr>
+          <w:sz w:val="24"/>
+          <w:szCs w:val="24"/>
+        </w:rPr>
+        <w:t xml:space="preserve"> be a good approach for attributes with a fixed list of possible values like the </w:t>
+      </w:r>
+      <w:r>
+        <w:rPr>
+          <w:sz w:val="24"/>
+          <w:szCs w:val="24"/>
+        </w:rPr>
+        <w:t>colour but</w:t>
+      </w:r>
+      <w:r>
+        <w:rPr>
+          <w:sz w:val="24"/>
+          <w:szCs w:val="24"/>
+        </w:rPr>
+        <w:t xml:space="preserve"> could fail with attributes with a</w:t>
+      </w:r>
+      <w:r>
+        <w:rPr>
+          <w:sz w:val="24"/>
+          <w:szCs w:val="24"/>
+        </w:rPr>
+        <w:t xml:space="preserve">n open list of possible values such as the brand, </w:t>
+      </w:r>
+      <w:r>
+        <w:rPr>
+          <w:sz w:val="24"/>
+          <w:szCs w:val="24"/>
+        </w:rPr>
+        <w:t xml:space="preserve">as new brands come </w:t>
+      </w:r>
+      <w:r>
+        <w:rPr>
+          <w:sz w:val="24"/>
+          <w:szCs w:val="24"/>
+        </w:rPr>
+        <w:t xml:space="preserve">eventually </w:t>
+      </w:r>
+      <w:r>
+        <w:rPr>
+          <w:sz w:val="24"/>
+          <w:szCs w:val="24"/>
+        </w:rPr>
+        <w:t>out on the market.</w:t>
+      </w:r>
+    </w:p>
+    <w:p>
+      <w:pPr>
+        <w:spacing w:before="240"/>
+        <w:jc w:val="both"/>
+        <w:rPr>
+          <w:sz w:val="24"/>
+          <w:szCs w:val="24"/>
+        </w:rPr>
+      </w:pPr>
+      <w:r>
+        <w:rPr>
+          <w:sz w:val="24"/>
+          <w:szCs w:val="24"/>
+        </w:rPr>
         <w:t xml:space="preserve">Some </w:t>
       </w:r>
       <w:r>
@@ -765,7 +997,42 @@
           <w:sz w:val="24"/>
           <w:szCs w:val="24"/>
         </w:rPr>
-        <w:t xml:space="preserve">address this issue. They first build some NER model to extract products features from their titles to then train Machine Learning models based on the structured data obtained. </w:t>
+        <w:t>address this issue</w:t>
+      </w:r>
+      <w:r>
+        <w:rPr>
+          <w:sz w:val="24"/>
+          <w:szCs w:val="24"/>
+        </w:rPr>
+        <w:t xml:space="preserve"> by implementing</w:t>
+      </w:r>
+      <w:r>
+        <w:rPr>
+          <w:sz w:val="24"/>
+          <w:szCs w:val="24"/>
+        </w:rPr>
+        <w:t xml:space="preserve"> more sophisticated methods</w:t>
+      </w:r>
+      <w:r>
+        <w:rPr>
+          <w:sz w:val="24"/>
+          <w:szCs w:val="24"/>
+        </w:rPr>
+        <w:t xml:space="preserve">. They first </w:t>
+      </w:r>
+      <w:r>
+        <w:rPr>
+          <w:sz w:val="24"/>
+          <w:szCs w:val="24"/>
+        </w:rPr>
+        <w:t>train</w:t>
+      </w:r>
+      <w:r>
+        <w:rPr>
+          <w:sz w:val="24"/>
+          <w:szCs w:val="24"/>
+        </w:rPr>
+        <w:t xml:space="preserve"> some NER model to extract products features from their titles to then train Machine Learning models based on the structured data obtained.</w:t>
       </w:r>
     </w:p>
     <w:p>
@@ -873,6 +1140,47 @@
           <w:szCs w:val="24"/>
         </w:rPr>
       </w:pPr>
+    </w:p>
+    <w:p>
+      <w:pPr>
+        <w:jc w:val="both"/>
+        <w:rPr>
+          <w:sz w:val="24"/>
+          <w:szCs w:val="24"/>
+        </w:rPr>
+      </w:pPr>
+      <w:r>
+        <w:rPr>
+          <w:sz w:val="24"/>
+          <w:szCs w:val="24"/>
+        </w:rPr>
+        <w:t xml:space="preserve">Another implemented solution by [2] along with CRF is </w:t>
+      </w:r>
+      <w:r>
+        <w:rPr>
+          <w:b/>
+          <w:i/>
+          <w:sz w:val="24"/>
+          <w:szCs w:val="24"/>
+        </w:rPr>
+        <w:t>Structured Perceptron</w:t>
+      </w:r>
+      <w:r>
+        <w:rPr>
+          <w:sz w:val="24"/>
+          <w:szCs w:val="24"/>
+        </w:rPr>
+        <w:t xml:space="preserve">, </w:t>
+      </w:r>
+    </w:p>
+    <w:p>
+      <w:pPr>
+        <w:jc w:val="both"/>
+        <w:rPr>
+          <w:sz w:val="24"/>
+          <w:szCs w:val="24"/>
+        </w:rPr>
+      </w:pPr>
       <w:r>
         <w:rPr>
           <w:sz w:val="24"/>
@@ -910,10 +1218,42 @@
           <w:sz w:val="24"/>
           <w:szCs w:val="24"/>
         </w:rPr>
-        <w:t>TO EXPLAIN: how each work use them (with text embeddings, etc) and highlight the results.</w:t>
+        <w:t>Information of the context to predict new brands</w:t>
       </w:r>
       <w:bookmarkStart w:id="0" w:name="_GoBack"/>
       <w:bookmarkEnd w:id="0"/>
+    </w:p>
+    <w:p>
+      <w:pPr>
+        <w:jc w:val="both"/>
+        <w:rPr>
+          <w:sz w:val="24"/>
+          <w:szCs w:val="24"/>
+        </w:rPr>
+      </w:pPr>
+      <w:r>
+        <w:rPr>
+          <w:sz w:val="24"/>
+          <w:szCs w:val="24"/>
+        </w:rPr>
+        <w:t xml:space="preserve">TO EXPLAIN: how each work </w:t>
+      </w:r>
+      <w:proofErr w:type="gramStart"/>
+      <w:r>
+        <w:rPr>
+          <w:sz w:val="24"/>
+          <w:szCs w:val="24"/>
+        </w:rPr>
+        <w:t>use</w:t>
+      </w:r>
+      <w:proofErr w:type="gramEnd"/>
+      <w:r>
+        <w:rPr>
+          <w:sz w:val="24"/>
+          <w:szCs w:val="24"/>
+        </w:rPr>
+        <w:t xml:space="preserve"> them (with text embeddings, etc) and highlight the results.</w:t>
+      </w:r>
     </w:p>
     <w:p>
       <w:pPr>
@@ -954,81 +1294,11 @@
     </w:p>
     <w:p>
       <w:pPr>
-        <w:pStyle w:val="Prrafodelista"/>
-        <w:numPr>
-          <w:ilvl w:val="0"/>
-          <w:numId w:val="2"/>
-        </w:numPr>
-        <w:jc w:val="both"/>
-        <w:rPr>
-          <w:sz w:val="24"/>
-          <w:szCs w:val="24"/>
-        </w:rPr>
-      </w:pPr>
-      <w:r>
-        <w:rPr>
-          <w:sz w:val="24"/>
-          <w:szCs w:val="24"/>
-        </w:rPr>
-        <w:t xml:space="preserve">Structured perceptron: </w:t>
-      </w:r>
-      <w:r>
-        <w:rPr>
-          <w:sz w:val="24"/>
-          <w:szCs w:val="24"/>
-        </w:rPr>
-        <w:t>explain</w:t>
-      </w:r>
-    </w:p>
-    <w:p>
-      <w:pPr>
-        <w:jc w:val="both"/>
-        <w:rPr>
-          <w:sz w:val="24"/>
-          <w:szCs w:val="24"/>
-        </w:rPr>
-      </w:pPr>
-      <w:proofErr w:type="spellStart"/>
-      <w:r>
-        <w:rPr>
-          <w:sz w:val="24"/>
-          <w:szCs w:val="24"/>
-        </w:rPr>
-        <w:t>Nombrar</w:t>
-      </w:r>
-      <w:proofErr w:type="spellEnd"/>
-      <w:r>
-        <w:rPr>
-          <w:sz w:val="24"/>
-          <w:szCs w:val="24"/>
-        </w:rPr>
-        <w:t>:</w:t>
-      </w:r>
-    </w:p>
-    <w:p>
-      <w:pPr>
-        <w:pStyle w:val="Prrafodelista"/>
-        <w:numPr>
-          <w:ilvl w:val="0"/>
-          <w:numId w:val="2"/>
-        </w:numPr>
-        <w:jc w:val="both"/>
-        <w:rPr>
-          <w:sz w:val="24"/>
-          <w:szCs w:val="24"/>
-        </w:rPr>
-      </w:pPr>
-      <w:r>
-        <w:rPr>
-          <w:sz w:val="24"/>
-          <w:szCs w:val="24"/>
-        </w:rPr>
-        <w:t>Rule based extraction or supervised text classification</w:t>
-      </w:r>
-    </w:p>
-    <w:p>
-      <w:pPr>
-        <w:jc w:val="both"/>
+        <w:jc w:val="both"/>
+        <w:rPr>
+          <w:sz w:val="24"/>
+          <w:szCs w:val="24"/>
+        </w:rPr>
       </w:pPr>
     </w:p>
     <w:p>
@@ -1124,6 +1394,7 @@
           <w:sz w:val="24"/>
           <w:szCs w:val="24"/>
         </w:rPr>
+        <w:lastRenderedPageBreak/>
         <w:t>Convolutional Neural Networks</w:t>
       </w:r>
       <w:r>
@@ -1518,11 +1789,126 @@
       </w:rPr>
     </w:lvl>
   </w:abstractNum>
+  <w:abstractNum w:abstractNumId="2" w15:restartNumberingAfterBreak="0">
+    <w:nsid w:val="4DB56327"/>
+    <w:multiLevelType w:val="hybridMultilevel"/>
+    <w:tmpl w:val="456EE6DA"/>
+    <w:lvl w:ilvl="0" w:tplc="DE1A1F96">
+      <w:numFmt w:val="bullet"/>
+      <w:lvlText w:val=""/>
+      <w:lvlJc w:val="left"/>
+      <w:pPr>
+        <w:ind w:left="720" w:hanging="360"/>
+      </w:pPr>
+      <w:rPr>
+        <w:rFonts w:ascii="Symbol" w:eastAsiaTheme="minorHAnsi" w:hAnsi="Symbol" w:cstheme="minorBidi" w:hint="default"/>
+      </w:rPr>
+    </w:lvl>
+    <w:lvl w:ilvl="1" w:tplc="08090003" w:tentative="1">
+      <w:start w:val="1"/>
+      <w:numFmt w:val="bullet"/>
+      <w:lvlText w:val="o"/>
+      <w:lvlJc w:val="left"/>
+      <w:pPr>
+        <w:ind w:left="1440" w:hanging="360"/>
+      </w:pPr>
+      <w:rPr>
+        <w:rFonts w:ascii="Courier New" w:hAnsi="Courier New" w:cs="Courier New" w:hint="default"/>
+      </w:rPr>
+    </w:lvl>
+    <w:lvl w:ilvl="2" w:tplc="08090005" w:tentative="1">
+      <w:start w:val="1"/>
+      <w:numFmt w:val="bullet"/>
+      <w:lvlText w:val=""/>
+      <w:lvlJc w:val="left"/>
+      <w:pPr>
+        <w:ind w:left="2160" w:hanging="360"/>
+      </w:pPr>
+      <w:rPr>
+        <w:rFonts w:ascii="Wingdings" w:hAnsi="Wingdings" w:hint="default"/>
+      </w:rPr>
+    </w:lvl>
+    <w:lvl w:ilvl="3" w:tplc="08090001" w:tentative="1">
+      <w:start w:val="1"/>
+      <w:numFmt w:val="bullet"/>
+      <w:lvlText w:val=""/>
+      <w:lvlJc w:val="left"/>
+      <w:pPr>
+        <w:ind w:left="2880" w:hanging="360"/>
+      </w:pPr>
+      <w:rPr>
+        <w:rFonts w:ascii="Symbol" w:hAnsi="Symbol" w:hint="default"/>
+      </w:rPr>
+    </w:lvl>
+    <w:lvl w:ilvl="4" w:tplc="08090003" w:tentative="1">
+      <w:start w:val="1"/>
+      <w:numFmt w:val="bullet"/>
+      <w:lvlText w:val="o"/>
+      <w:lvlJc w:val="left"/>
+      <w:pPr>
+        <w:ind w:left="3600" w:hanging="360"/>
+      </w:pPr>
+      <w:rPr>
+        <w:rFonts w:ascii="Courier New" w:hAnsi="Courier New" w:cs="Courier New" w:hint="default"/>
+      </w:rPr>
+    </w:lvl>
+    <w:lvl w:ilvl="5" w:tplc="08090005" w:tentative="1">
+      <w:start w:val="1"/>
+      <w:numFmt w:val="bullet"/>
+      <w:lvlText w:val=""/>
+      <w:lvlJc w:val="left"/>
+      <w:pPr>
+        <w:ind w:left="4320" w:hanging="360"/>
+      </w:pPr>
+      <w:rPr>
+        <w:rFonts w:ascii="Wingdings" w:hAnsi="Wingdings" w:hint="default"/>
+      </w:rPr>
+    </w:lvl>
+    <w:lvl w:ilvl="6" w:tplc="08090001" w:tentative="1">
+      <w:start w:val="1"/>
+      <w:numFmt w:val="bullet"/>
+      <w:lvlText w:val=""/>
+      <w:lvlJc w:val="left"/>
+      <w:pPr>
+        <w:ind w:left="5040" w:hanging="360"/>
+      </w:pPr>
+      <w:rPr>
+        <w:rFonts w:ascii="Symbol" w:hAnsi="Symbol" w:hint="default"/>
+      </w:rPr>
+    </w:lvl>
+    <w:lvl w:ilvl="7" w:tplc="08090003" w:tentative="1">
+      <w:start w:val="1"/>
+      <w:numFmt w:val="bullet"/>
+      <w:lvlText w:val="o"/>
+      <w:lvlJc w:val="left"/>
+      <w:pPr>
+        <w:ind w:left="5760" w:hanging="360"/>
+      </w:pPr>
+      <w:rPr>
+        <w:rFonts w:ascii="Courier New" w:hAnsi="Courier New" w:cs="Courier New" w:hint="default"/>
+      </w:rPr>
+    </w:lvl>
+    <w:lvl w:ilvl="8" w:tplc="08090005" w:tentative="1">
+      <w:start w:val="1"/>
+      <w:numFmt w:val="bullet"/>
+      <w:lvlText w:val=""/>
+      <w:lvlJc w:val="left"/>
+      <w:pPr>
+        <w:ind w:left="6480" w:hanging="360"/>
+      </w:pPr>
+      <w:rPr>
+        <w:rFonts w:ascii="Wingdings" w:hAnsi="Wingdings" w:hint="default"/>
+      </w:rPr>
+    </w:lvl>
+  </w:abstractNum>
   <w:num w:numId="1">
     <w:abstractNumId w:val="0"/>
   </w:num>
   <w:num w:numId="2">
     <w:abstractNumId w:val="1"/>
+  </w:num>
+  <w:num w:numId="3">
+    <w:abstractNumId w:val="2"/>
   </w:num>
 </w:numbering>
 </file>

</xml_diff>

<commit_message>
Attribute extraction section in State of the Art finished
</commit_message>
<xml_diff>
--- a/PEC/PEC2.docx
+++ b/PEC/PEC2.docx
@@ -694,6 +694,25 @@
     </w:p>
     <w:p>
       <w:pPr>
+        <w:pStyle w:val="Ttulo4"/>
+        <w:spacing w:after="240"/>
+        <w:rPr>
+          <w:i w:val="0"/>
+          <w:sz w:val="24"/>
+          <w:szCs w:val="24"/>
+        </w:rPr>
+      </w:pPr>
+      <w:r>
+        <w:rPr>
+          <w:i w:val="0"/>
+          <w:sz w:val="24"/>
+          <w:szCs w:val="24"/>
+        </w:rPr>
+        <w:t>2.2.2.1 Simplest solution</w:t>
+      </w:r>
+    </w:p>
+    <w:p>
+      <w:pPr>
         <w:jc w:val="both"/>
         <w:rPr>
           <w:sz w:val="24"/>
@@ -735,28 +754,37 @@
           <w:sz w:val="24"/>
           <w:szCs w:val="24"/>
         </w:rPr>
-        <w:t xml:space="preserve"> of known values for the attributes to extract. However, this approach can have several disadvantages:</w:t>
-      </w:r>
-    </w:p>
-    <w:p>
-      <w:pPr>
-        <w:pStyle w:val="Prrafodelista"/>
-        <w:numPr>
-          <w:ilvl w:val="0"/>
-          <w:numId w:val="3"/>
-        </w:numPr>
-        <w:jc w:val="both"/>
-        <w:rPr>
-          <w:sz w:val="24"/>
-          <w:szCs w:val="24"/>
-        </w:rPr>
-      </w:pPr>
-      <w:r>
-        <w:rPr>
-          <w:sz w:val="24"/>
-          <w:szCs w:val="24"/>
-        </w:rPr>
-        <w:t xml:space="preserve">The use of regular expressions could lead to </w:t>
+        <w:t xml:space="preserve"> of known values for the attributes to extract. However, this approach can have several disadvantages</w:t>
+      </w:r>
+      <w:r>
+        <w:rPr>
+          <w:sz w:val="24"/>
+          <w:szCs w:val="24"/>
+        </w:rPr>
+        <w:t>.</w:t>
+      </w:r>
+    </w:p>
+    <w:p>
+      <w:pPr>
+        <w:jc w:val="both"/>
+        <w:rPr>
+          <w:sz w:val="24"/>
+          <w:szCs w:val="24"/>
+        </w:rPr>
+      </w:pPr>
+      <w:r>
+        <w:rPr>
+          <w:sz w:val="24"/>
+          <w:szCs w:val="24"/>
+        </w:rPr>
+        <w:t>On one hand, the use of</w:t>
+      </w:r>
+      <w:r>
+        <w:rPr>
+          <w:sz w:val="24"/>
+          <w:szCs w:val="24"/>
+        </w:rPr>
+        <w:t xml:space="preserve"> regular expressions could lead to </w:t>
       </w:r>
       <w:r>
         <w:rPr>
@@ -777,7 +805,14 @@
           <w:sz w:val="24"/>
           <w:szCs w:val="24"/>
         </w:rPr>
-        <w:t xml:space="preserve">the product name “Apple iPhone 32GB”, a regular expression can be written to extract the phrase “32GB”, but </w:t>
+        <w:t>the product name “Apple iPhone 32GB”, a regular expression can be written to extract the phrase “32GB”</w:t>
+      </w:r>
+      <w:r>
+        <w:rPr>
+          <w:sz w:val="24"/>
+          <w:szCs w:val="24"/>
+        </w:rPr>
+        <w:t xml:space="preserve">. However, </w:t>
       </w:r>
       <w:r>
         <w:rPr>
@@ -791,7 +826,28 @@
           <w:sz w:val="24"/>
           <w:szCs w:val="24"/>
         </w:rPr>
-        <w:t xml:space="preserve"> as both attribute are commonly given in GB</w:t>
+        <w:t xml:space="preserve">, </w:t>
+      </w:r>
+      <w:r>
+        <w:rPr>
+          <w:sz w:val="24"/>
+          <w:szCs w:val="24"/>
+        </w:rPr>
+        <w:t>as both attribute</w:t>
+      </w:r>
+      <w:r>
+        <w:rPr>
+          <w:sz w:val="24"/>
+          <w:szCs w:val="24"/>
+        </w:rPr>
+        <w:t>s</w:t>
+      </w:r>
+      <w:r>
+        <w:rPr>
+          <w:sz w:val="24"/>
+          <w:szCs w:val="24"/>
+        </w:rPr>
+        <w:t xml:space="preserve"> are commonly given in GB</w:t>
       </w:r>
       <w:r>
         <w:rPr>
@@ -799,155 +855,571 @@
           <w:szCs w:val="24"/>
         </w:rPr>
         <w:t>.</w:t>
+      </w:r>
+      <w:r>
+        <w:rPr>
+          <w:sz w:val="24"/>
+          <w:szCs w:val="24"/>
+        </w:rPr>
+        <w:t xml:space="preserve"> Furthermore, as the information may be presented in many different formats, a regular expression should be written to handle every instance. For example, </w:t>
+      </w:r>
+      <w:r>
+        <w:rPr>
+          <w:sz w:val="24"/>
+          <w:szCs w:val="24"/>
+        </w:rPr>
+        <w:t>the inches of the screen for a certain TV could be written like “50-inches” or ‘50”’, so two different regular expressions are needed in this case.</w:t>
+      </w:r>
+    </w:p>
+    <w:p>
+      <w:pPr>
+        <w:jc w:val="both"/>
+        <w:rPr>
+          <w:sz w:val="24"/>
+          <w:szCs w:val="24"/>
+        </w:rPr>
+      </w:pPr>
+      <w:r>
+        <w:rPr>
+          <w:sz w:val="24"/>
+          <w:szCs w:val="24"/>
+        </w:rPr>
+        <w:t>On the other hand, t</w:t>
+      </w:r>
+      <w:r>
+        <w:rPr>
+          <w:sz w:val="24"/>
+          <w:szCs w:val="24"/>
+        </w:rPr>
+        <w:t xml:space="preserve">he use of dictionaries may be a good approach for attributes with a fixed list of possible values like the colour. However, it could fail with attributes with an open list of possible values such as the brand, as new brands come eventually out on the market. In this latter case, the dictionary used </w:t>
+      </w:r>
+      <w:r>
+        <w:rPr>
+          <w:sz w:val="24"/>
+          <w:szCs w:val="24"/>
+        </w:rPr>
+        <w:t>to perform</w:t>
+      </w:r>
+      <w:r>
+        <w:rPr>
+          <w:sz w:val="24"/>
+          <w:szCs w:val="24"/>
+        </w:rPr>
+        <w:t xml:space="preserve"> brand extraction should be regularly updated.</w:t>
+      </w:r>
+    </w:p>
+    <w:p>
+      <w:pPr>
+        <w:pStyle w:val="Ttulo4"/>
+        <w:rPr>
+          <w:i w:val="0"/>
+          <w:sz w:val="24"/>
+          <w:szCs w:val="24"/>
+        </w:rPr>
+      </w:pPr>
+      <w:r>
+        <w:rPr>
+          <w:i w:val="0"/>
+          <w:sz w:val="24"/>
+          <w:szCs w:val="24"/>
+        </w:rPr>
+        <w:t>2.2.2.2. Sequence labelling</w:t>
+      </w:r>
+    </w:p>
+    <w:p>
+      <w:pPr>
+        <w:spacing w:before="240"/>
+        <w:jc w:val="both"/>
+        <w:rPr>
+          <w:sz w:val="24"/>
+          <w:szCs w:val="24"/>
+        </w:rPr>
+      </w:pPr>
+      <w:r>
+        <w:rPr>
+          <w:sz w:val="24"/>
+          <w:szCs w:val="24"/>
+        </w:rPr>
+        <w:t xml:space="preserve">Some </w:t>
+      </w:r>
+      <w:r>
+        <w:rPr>
+          <w:sz w:val="24"/>
+          <w:szCs w:val="24"/>
+        </w:rPr>
+        <w:t>studies</w:t>
+      </w:r>
+      <w:r>
+        <w:rPr>
+          <w:sz w:val="24"/>
+          <w:szCs w:val="24"/>
+        </w:rPr>
+        <w:t xml:space="preserve"> like [</w:t>
+      </w:r>
+      <w:r>
+        <w:rPr>
+          <w:sz w:val="24"/>
+          <w:szCs w:val="24"/>
+        </w:rPr>
+        <w:t>1</w:t>
+      </w:r>
+      <w:r>
+        <w:rPr>
+          <w:sz w:val="24"/>
+          <w:szCs w:val="24"/>
+        </w:rPr>
+        <w:t>] and [</w:t>
+      </w:r>
+      <w:r>
+        <w:rPr>
+          <w:sz w:val="24"/>
+          <w:szCs w:val="24"/>
+        </w:rPr>
+        <w:t>2</w:t>
+      </w:r>
+      <w:r>
+        <w:rPr>
+          <w:sz w:val="24"/>
+          <w:szCs w:val="24"/>
+        </w:rPr>
+        <w:t xml:space="preserve">] </w:t>
+      </w:r>
+      <w:r>
+        <w:rPr>
+          <w:sz w:val="24"/>
+          <w:szCs w:val="24"/>
+        </w:rPr>
+        <w:t>address this issue</w:t>
+      </w:r>
+      <w:r>
+        <w:rPr>
+          <w:sz w:val="24"/>
+          <w:szCs w:val="24"/>
+        </w:rPr>
+        <w:t xml:space="preserve"> by implementing</w:t>
+      </w:r>
+      <w:r>
+        <w:rPr>
+          <w:sz w:val="24"/>
+          <w:szCs w:val="24"/>
+        </w:rPr>
+        <w:t xml:space="preserve"> more sophisticated methods</w:t>
+      </w:r>
+      <w:r>
+        <w:rPr>
+          <w:sz w:val="24"/>
+          <w:szCs w:val="24"/>
+        </w:rPr>
+        <w:t xml:space="preserve">. They first </w:t>
+      </w:r>
+      <w:r>
+        <w:rPr>
+          <w:sz w:val="24"/>
+          <w:szCs w:val="24"/>
+        </w:rPr>
+        <w:t>train</w:t>
+      </w:r>
+      <w:r>
+        <w:rPr>
+          <w:sz w:val="24"/>
+          <w:szCs w:val="24"/>
+        </w:rPr>
+        <w:t xml:space="preserve"> some NER model to extract products features from their titles to then train Machine Learning models based on the structured data obtained</w:t>
+      </w:r>
+      <w:r>
+        <w:rPr>
+          <w:sz w:val="24"/>
+          <w:szCs w:val="24"/>
+        </w:rPr>
+        <w:t xml:space="preserve"> to make the matching</w:t>
+      </w:r>
+      <w:r>
+        <w:rPr>
+          <w:sz w:val="24"/>
+          <w:szCs w:val="24"/>
+        </w:rPr>
+        <w:t>.</w:t>
+      </w:r>
+    </w:p>
+    <w:p>
+      <w:pPr>
+        <w:jc w:val="both"/>
+        <w:rPr>
+          <w:sz w:val="24"/>
+          <w:szCs w:val="24"/>
+        </w:rPr>
+      </w:pPr>
+      <w:r>
+        <w:rPr>
+          <w:sz w:val="24"/>
+          <w:szCs w:val="24"/>
+        </w:rPr>
+        <w:t xml:space="preserve">Thus, </w:t>
+      </w:r>
+      <w:r>
+        <w:rPr>
+          <w:b/>
+          <w:i/>
+          <w:sz w:val="24"/>
+          <w:szCs w:val="24"/>
+        </w:rPr>
+        <w:t>Conditional Random Fields</w:t>
+      </w:r>
+      <w:r>
+        <w:rPr>
+          <w:sz w:val="24"/>
+          <w:szCs w:val="24"/>
+        </w:rPr>
+        <w:t xml:space="preserve"> </w:t>
+      </w:r>
+      <w:r>
+        <w:rPr>
+          <w:sz w:val="24"/>
+          <w:szCs w:val="24"/>
+        </w:rPr>
+        <w:t xml:space="preserve">(CRF) </w:t>
+      </w:r>
+      <w:proofErr w:type="gramStart"/>
+      <w:r>
+        <w:rPr>
+          <w:sz w:val="24"/>
+          <w:szCs w:val="24"/>
+        </w:rPr>
+        <w:t>can be seen as</w:t>
+      </w:r>
+      <w:proofErr w:type="gramEnd"/>
+      <w:r>
+        <w:rPr>
+          <w:sz w:val="24"/>
+          <w:szCs w:val="24"/>
+        </w:rPr>
+        <w:t xml:space="preserve"> the </w:t>
+      </w:r>
+      <w:r>
+        <w:rPr>
+          <w:sz w:val="24"/>
+          <w:szCs w:val="24"/>
+        </w:rPr>
+        <w:t>favourite</w:t>
+      </w:r>
+      <w:r>
+        <w:rPr>
+          <w:sz w:val="24"/>
+          <w:szCs w:val="24"/>
+        </w:rPr>
+        <w:t xml:space="preserve"> alternative, as it is </w:t>
+      </w:r>
+      <w:r>
+        <w:rPr>
+          <w:sz w:val="24"/>
+          <w:szCs w:val="24"/>
+        </w:rPr>
+        <w:t>used by</w:t>
+      </w:r>
+      <w:r>
+        <w:rPr>
+          <w:sz w:val="24"/>
+          <w:szCs w:val="24"/>
+        </w:rPr>
+        <w:t xml:space="preserve"> both of the </w:t>
+      </w:r>
+      <w:r>
+        <w:rPr>
+          <w:sz w:val="24"/>
+          <w:szCs w:val="24"/>
+        </w:rPr>
+        <w:t xml:space="preserve">above-cited </w:t>
+      </w:r>
+      <w:r>
+        <w:rPr>
+          <w:sz w:val="24"/>
+          <w:szCs w:val="24"/>
+        </w:rPr>
+        <w:t>works.</w:t>
+      </w:r>
+      <w:r>
+        <w:rPr>
+          <w:sz w:val="24"/>
+          <w:szCs w:val="24"/>
+        </w:rPr>
+        <w:t xml:space="preserve"> </w:t>
+      </w:r>
+      <w:r>
+        <w:rPr>
+          <w:sz w:val="24"/>
+          <w:szCs w:val="24"/>
+        </w:rPr>
+        <w:t xml:space="preserve"> It is </w:t>
+      </w:r>
+      <w:r>
+        <w:rPr>
+          <w:sz w:val="24"/>
+          <w:szCs w:val="24"/>
+        </w:rPr>
+        <w:t xml:space="preserve">a linear model for sequential labels. In fact, </w:t>
+      </w:r>
+      <w:r>
+        <w:rPr>
+          <w:sz w:val="24"/>
+          <w:szCs w:val="24"/>
+        </w:rPr>
+        <w:t>CRF can be</w:t>
+      </w:r>
+      <w:r>
+        <w:rPr>
+          <w:sz w:val="24"/>
+          <w:szCs w:val="24"/>
+        </w:rPr>
+        <w:t xml:space="preserve"> considered</w:t>
+      </w:r>
+      <w:r>
+        <w:rPr>
+          <w:sz w:val="24"/>
+          <w:szCs w:val="24"/>
+        </w:rPr>
+        <w:t xml:space="preserve"> as the sequential version of logistic regression.</w:t>
+      </w:r>
+    </w:p>
+    <w:p>
+      <w:pPr>
+        <w:jc w:val="both"/>
+        <w:rPr>
+          <w:sz w:val="24"/>
+          <w:szCs w:val="24"/>
+        </w:rPr>
+      </w:pPr>
+      <w:r>
+        <w:rPr>
+          <w:sz w:val="24"/>
+          <w:szCs w:val="24"/>
+        </w:rPr>
+        <w:t>Another implemented solution by [</w:t>
+      </w:r>
+      <w:r>
+        <w:rPr>
+          <w:sz w:val="24"/>
+          <w:szCs w:val="24"/>
+        </w:rPr>
+        <w:t>1</w:t>
+      </w:r>
+      <w:r>
+        <w:rPr>
+          <w:sz w:val="24"/>
+          <w:szCs w:val="24"/>
+        </w:rPr>
+        <w:t xml:space="preserve">] along with CRF is </w:t>
+      </w:r>
+      <w:r>
+        <w:rPr>
+          <w:b/>
+          <w:i/>
+          <w:sz w:val="24"/>
+          <w:szCs w:val="24"/>
+        </w:rPr>
+        <w:t>Structured Perceptron</w:t>
+      </w:r>
+      <w:r>
+        <w:rPr>
+          <w:sz w:val="24"/>
+          <w:szCs w:val="24"/>
+        </w:rPr>
+        <w:t>,</w:t>
+      </w:r>
+      <w:r>
+        <w:rPr>
+          <w:sz w:val="24"/>
+          <w:szCs w:val="24"/>
+        </w:rPr>
+        <w:t xml:space="preserve"> </w:t>
+      </w:r>
+      <w:r>
+        <w:rPr>
+          <w:sz w:val="24"/>
+          <w:szCs w:val="24"/>
+        </w:rPr>
+        <w:t xml:space="preserve">which is a supervised learning algorithm. By contrast, [2] goes beyond implementing CRF </w:t>
+      </w:r>
+      <w:r>
+        <w:rPr>
+          <w:sz w:val="24"/>
+          <w:szCs w:val="24"/>
+        </w:rPr>
+        <w:t xml:space="preserve">also </w:t>
+      </w:r>
+      <w:r>
+        <w:rPr>
+          <w:sz w:val="24"/>
+          <w:szCs w:val="24"/>
+        </w:rPr>
+        <w:t>with text embeddings.</w:t>
+      </w:r>
+    </w:p>
+    <w:p>
+      <w:pPr>
+        <w:jc w:val="both"/>
+        <w:rPr>
+          <w:sz w:val="24"/>
+          <w:szCs w:val="24"/>
+        </w:rPr>
+      </w:pPr>
+      <w:r>
+        <w:rPr>
+          <w:sz w:val="24"/>
+          <w:szCs w:val="24"/>
+        </w:rPr>
+        <w:t xml:space="preserve">The benefit of these sequence labelling algorithms </w:t>
+      </w:r>
+      <w:r>
+        <w:rPr>
+          <w:sz w:val="24"/>
+          <w:szCs w:val="24"/>
+        </w:rPr>
+        <w:t xml:space="preserve">is that they leverage the information given </w:t>
+      </w:r>
+      <w:r>
+        <w:rPr>
+          <w:sz w:val="24"/>
+          <w:szCs w:val="24"/>
+        </w:rPr>
+        <w:t xml:space="preserve">by the context of </w:t>
+      </w:r>
+      <w:r>
+        <w:rPr>
+          <w:sz w:val="24"/>
+          <w:szCs w:val="24"/>
+        </w:rPr>
+        <w:t>a given word in a certain product title. For example, in a product title like “Apple iPhone 4 (4GB RAM) - Black”, “4GB” could be recognized as RAM memory considering the next</w:t>
       </w:r>
       <w:bookmarkStart w:id="0" w:name="_GoBack"/>
       <w:bookmarkEnd w:id="0"/>
-    </w:p>
-    <w:p>
-      <w:pPr>
-        <w:pStyle w:val="Prrafodelista"/>
-        <w:jc w:val="both"/>
-        <w:rPr>
-          <w:sz w:val="16"/>
-          <w:szCs w:val="16"/>
-        </w:rPr>
-      </w:pPr>
-    </w:p>
-    <w:p>
-      <w:pPr>
-        <w:pStyle w:val="Prrafodelista"/>
-        <w:numPr>
-          <w:ilvl w:val="0"/>
-          <w:numId w:val="3"/>
-        </w:numPr>
-        <w:jc w:val="both"/>
-        <w:rPr>
-          <w:sz w:val="24"/>
-          <w:szCs w:val="24"/>
-        </w:rPr>
-      </w:pPr>
-      <w:r>
-        <w:rPr>
-          <w:sz w:val="24"/>
-          <w:szCs w:val="24"/>
-        </w:rPr>
-        <w:t xml:space="preserve">The information can be presented in </w:t>
-      </w:r>
-      <w:proofErr w:type="gramStart"/>
-      <w:r>
-        <w:rPr>
-          <w:sz w:val="24"/>
-          <w:szCs w:val="24"/>
-        </w:rPr>
-        <w:t>many different ways</w:t>
-      </w:r>
-      <w:proofErr w:type="gramEnd"/>
-      <w:r>
-        <w:rPr>
-          <w:sz w:val="24"/>
-          <w:szCs w:val="24"/>
-        </w:rPr>
-        <w:t xml:space="preserve">, so the use of regular expressions could lead to write a lot of them, each of which to handle every instance. For example, </w:t>
-      </w:r>
-      <w:r>
-        <w:rPr>
-          <w:sz w:val="24"/>
-          <w:szCs w:val="24"/>
-        </w:rPr>
-        <w:t>the inches of the screen for a certain TV could be written like “50-inches” or ‘50”’</w:t>
-      </w:r>
-      <w:r>
-        <w:rPr>
-          <w:sz w:val="24"/>
-          <w:szCs w:val="24"/>
-        </w:rPr>
-        <w:t>.</w:t>
-      </w:r>
-    </w:p>
-    <w:p>
-      <w:pPr>
-        <w:pStyle w:val="Prrafodelista"/>
-        <w:rPr>
-          <w:sz w:val="16"/>
-          <w:szCs w:val="16"/>
-        </w:rPr>
-      </w:pPr>
-    </w:p>
-    <w:p>
-      <w:pPr>
-        <w:pStyle w:val="Prrafodelista"/>
-        <w:numPr>
-          <w:ilvl w:val="0"/>
-          <w:numId w:val="3"/>
-        </w:numPr>
-        <w:jc w:val="both"/>
-        <w:rPr>
-          <w:sz w:val="24"/>
-          <w:szCs w:val="24"/>
-        </w:rPr>
-      </w:pPr>
-      <w:r>
-        <w:rPr>
-          <w:sz w:val="24"/>
-          <w:szCs w:val="24"/>
-        </w:rPr>
-        <w:t xml:space="preserve">The usage of dictionaries </w:t>
-      </w:r>
-      <w:r>
-        <w:rPr>
-          <w:sz w:val="24"/>
-          <w:szCs w:val="24"/>
-        </w:rPr>
-        <w:t>may</w:t>
-      </w:r>
-      <w:r>
-        <w:rPr>
-          <w:sz w:val="24"/>
-          <w:szCs w:val="24"/>
-        </w:rPr>
-        <w:t xml:space="preserve"> be a good approach for attributes with a fixed list of possible values like the </w:t>
-      </w:r>
-      <w:r>
-        <w:rPr>
-          <w:sz w:val="24"/>
-          <w:szCs w:val="24"/>
-        </w:rPr>
-        <w:t>colour but</w:t>
-      </w:r>
-      <w:r>
-        <w:rPr>
-          <w:sz w:val="24"/>
-          <w:szCs w:val="24"/>
-        </w:rPr>
-        <w:t xml:space="preserve"> could fail with attributes with a</w:t>
-      </w:r>
-      <w:r>
-        <w:rPr>
-          <w:sz w:val="24"/>
-          <w:szCs w:val="24"/>
-        </w:rPr>
-        <w:t xml:space="preserve">n open list of possible values such as the brand, </w:t>
-      </w:r>
-      <w:r>
-        <w:rPr>
-          <w:sz w:val="24"/>
-          <w:szCs w:val="24"/>
-        </w:rPr>
-        <w:t xml:space="preserve">as new brands come </w:t>
-      </w:r>
-      <w:r>
-        <w:rPr>
-          <w:sz w:val="24"/>
-          <w:szCs w:val="24"/>
-        </w:rPr>
-        <w:t xml:space="preserve">eventually </w:t>
-      </w:r>
-      <w:r>
-        <w:rPr>
-          <w:sz w:val="24"/>
-          <w:szCs w:val="24"/>
-        </w:rPr>
-        <w:t>out on the market.</w:t>
+      <w:r>
+        <w:rPr>
+          <w:sz w:val="24"/>
+          <w:szCs w:val="24"/>
+        </w:rPr>
+        <w:t xml:space="preserve"> word is “RAM”.</w:t>
+      </w:r>
+    </w:p>
+    <w:p>
+      <w:pPr>
+        <w:jc w:val="both"/>
+        <w:rPr>
+          <w:sz w:val="24"/>
+          <w:szCs w:val="24"/>
+        </w:rPr>
+      </w:pPr>
+      <w:r>
+        <w:rPr>
+          <w:sz w:val="24"/>
+          <w:szCs w:val="24"/>
+        </w:rPr>
+        <w:t xml:space="preserve">Nevertheless, sequence labelling algorithms need </w:t>
+      </w:r>
+      <w:r>
+        <w:rPr>
+          <w:sz w:val="24"/>
+          <w:szCs w:val="24"/>
+        </w:rPr>
+        <w:t xml:space="preserve">a </w:t>
+      </w:r>
+      <w:r>
+        <w:rPr>
+          <w:sz w:val="24"/>
+          <w:szCs w:val="24"/>
+        </w:rPr>
+        <w:t>significant sizable training</w:t>
+      </w:r>
+      <w:r>
+        <w:rPr>
+          <w:sz w:val="24"/>
+          <w:szCs w:val="24"/>
+        </w:rPr>
+        <w:t xml:space="preserve"> </w:t>
+      </w:r>
+      <w:r>
+        <w:rPr>
+          <w:sz w:val="24"/>
+          <w:szCs w:val="24"/>
+        </w:rPr>
+        <w:t xml:space="preserve">set </w:t>
+      </w:r>
+      <w:r>
+        <w:rPr>
+          <w:sz w:val="24"/>
+          <w:szCs w:val="24"/>
+        </w:rPr>
+        <w:t xml:space="preserve">(usually labelled using BIO encoding) </w:t>
+      </w:r>
+      <w:r>
+        <w:rPr>
+          <w:sz w:val="24"/>
+          <w:szCs w:val="24"/>
+        </w:rPr>
+        <w:t xml:space="preserve">whose manual labelling would require a huge </w:t>
+      </w:r>
+      <w:r>
+        <w:rPr>
+          <w:sz w:val="24"/>
+          <w:szCs w:val="24"/>
+        </w:rPr>
+        <w:t>usage time</w:t>
+      </w:r>
+      <w:r>
+        <w:rPr>
+          <w:sz w:val="24"/>
+          <w:szCs w:val="24"/>
+        </w:rPr>
+        <w:t xml:space="preserve">. </w:t>
+      </w:r>
+      <w:r>
+        <w:rPr>
+          <w:sz w:val="24"/>
+          <w:szCs w:val="24"/>
+        </w:rPr>
+        <w:t>Some implemented alternatives to avoid this manual task consist in the use of “distant supervision”, in which a training dataset is automatically buil</w:t>
+      </w:r>
+      <w:r>
+        <w:rPr>
+          <w:sz w:val="24"/>
+          <w:szCs w:val="24"/>
+        </w:rPr>
+        <w:t>t</w:t>
+      </w:r>
+      <w:r>
+        <w:rPr>
+          <w:sz w:val="24"/>
+          <w:szCs w:val="24"/>
+        </w:rPr>
+        <w:t xml:space="preserve"> based on heuristics and rules.</w:t>
+      </w:r>
+    </w:p>
+    <w:p>
+      <w:pPr>
+        <w:pStyle w:val="Ttulo3"/>
+        <w:spacing w:after="240"/>
+        <w:jc w:val="both"/>
+      </w:pPr>
+      <w:r>
+        <w:rPr>
+          <w:lang w:val="es-ES"/>
+        </w:rPr>
+        <w:lastRenderedPageBreak/>
+        <w:t>2.2.</w:t>
+      </w:r>
+      <w:r>
+        <w:rPr>
+          <w:lang w:val="es-ES"/>
+        </w:rPr>
+        <w:t>3</w:t>
+      </w:r>
+      <w:r>
+        <w:rPr>
+          <w:lang w:val="es-ES"/>
+        </w:rPr>
+        <w:t xml:space="preserve"> </w:t>
+      </w:r>
+      <w:r>
+        <w:t>Image recognition</w:t>
       </w:r>
     </w:p>
     <w:p>
@@ -964,107 +1436,49 @@
           <w:sz w:val="24"/>
           <w:szCs w:val="24"/>
         </w:rPr>
-        <w:t xml:space="preserve">Some </w:t>
-      </w:r>
-      <w:r>
-        <w:rPr>
-          <w:sz w:val="24"/>
-          <w:szCs w:val="24"/>
-        </w:rPr>
-        <w:t>studies</w:t>
-      </w:r>
-      <w:r>
-        <w:rPr>
-          <w:sz w:val="24"/>
-          <w:szCs w:val="24"/>
-        </w:rPr>
-        <w:t xml:space="preserve"> like [</w:t>
-      </w:r>
-      <w:r>
-        <w:rPr>
-          <w:sz w:val="24"/>
-          <w:szCs w:val="24"/>
-        </w:rPr>
-        <w:t>1</w:t>
-      </w:r>
-      <w:r>
-        <w:rPr>
-          <w:sz w:val="24"/>
-          <w:szCs w:val="24"/>
-        </w:rPr>
-        <w:t>] and [</w:t>
-      </w:r>
-      <w:r>
-        <w:rPr>
-          <w:sz w:val="24"/>
-          <w:szCs w:val="24"/>
-        </w:rPr>
-        <w:t>2</w:t>
-      </w:r>
-      <w:r>
-        <w:rPr>
-          <w:sz w:val="24"/>
-          <w:szCs w:val="24"/>
-        </w:rPr>
-        <w:t xml:space="preserve">] </w:t>
-      </w:r>
-      <w:r>
-        <w:rPr>
-          <w:sz w:val="24"/>
-          <w:szCs w:val="24"/>
-        </w:rPr>
-        <w:t>address this issue</w:t>
-      </w:r>
-      <w:r>
-        <w:rPr>
-          <w:sz w:val="24"/>
-          <w:szCs w:val="24"/>
-        </w:rPr>
-        <w:t xml:space="preserve"> by implementing</w:t>
-      </w:r>
-      <w:r>
-        <w:rPr>
-          <w:sz w:val="24"/>
-          <w:szCs w:val="24"/>
-        </w:rPr>
-        <w:t xml:space="preserve"> more sophisticated methods</w:t>
-      </w:r>
-      <w:r>
-        <w:rPr>
-          <w:sz w:val="24"/>
-          <w:szCs w:val="24"/>
-        </w:rPr>
-        <w:t xml:space="preserve">. They first </w:t>
-      </w:r>
-      <w:r>
-        <w:rPr>
-          <w:sz w:val="24"/>
-          <w:szCs w:val="24"/>
-        </w:rPr>
-        <w:t>train</w:t>
-      </w:r>
-      <w:r>
-        <w:rPr>
-          <w:sz w:val="24"/>
-          <w:szCs w:val="24"/>
-        </w:rPr>
-        <w:t xml:space="preserve"> some NER model to extract products features from their titles to then train Machine Learning models based on the structured data obtained.</w:t>
-      </w:r>
-    </w:p>
-    <w:p>
-      <w:pPr>
-        <w:jc w:val="both"/>
-        <w:rPr>
-          <w:sz w:val="24"/>
-          <w:szCs w:val="24"/>
-        </w:rPr>
-      </w:pPr>
-      <w:r>
-        <w:rPr>
-          <w:sz w:val="24"/>
-          <w:szCs w:val="24"/>
-        </w:rPr>
-        <w:t xml:space="preserve">Thus, </w:t>
+        <w:t>Matching products</w:t>
+      </w:r>
+      <w:r>
+        <w:rPr>
+          <w:sz w:val="24"/>
+          <w:szCs w:val="24"/>
+        </w:rPr>
+        <w:t xml:space="preserve"> identifying th</w:t>
+      </w:r>
+      <w:r>
+        <w:rPr>
+          <w:sz w:val="24"/>
+          <w:szCs w:val="24"/>
+        </w:rPr>
+        <w:t>ese</w:t>
+      </w:r>
+      <w:r>
+        <w:rPr>
+          <w:sz w:val="24"/>
+          <w:szCs w:val="24"/>
+        </w:rPr>
+        <w:t xml:space="preserve"> </w:t>
+      </w:r>
+      <w:r>
+        <w:rPr>
+          <w:sz w:val="24"/>
+          <w:szCs w:val="24"/>
+        </w:rPr>
+        <w:t>by performing image recognition on them could constitute the hardest approach of all.</w:t>
+      </w:r>
+      <w:r>
+        <w:rPr>
+          <w:sz w:val="24"/>
+          <w:szCs w:val="24"/>
+        </w:rPr>
+        <w:t xml:space="preserve"> It is not only the complexity of models like</w:t>
+      </w:r>
+      <w:r>
+        <w:rPr>
+          <w:sz w:val="24"/>
+          <w:szCs w:val="24"/>
+        </w:rPr>
+        <w:t xml:space="preserve"> </w:t>
       </w:r>
       <w:r>
         <w:rPr>
@@ -1073,342 +1487,6 @@
           <w:sz w:val="24"/>
           <w:szCs w:val="24"/>
         </w:rPr>
-        <w:t>Conditional Random Fields</w:t>
-      </w:r>
-      <w:r>
-        <w:rPr>
-          <w:sz w:val="24"/>
-          <w:szCs w:val="24"/>
-        </w:rPr>
-        <w:t xml:space="preserve"> </w:t>
-      </w:r>
-      <w:proofErr w:type="gramStart"/>
-      <w:r>
-        <w:rPr>
-          <w:sz w:val="24"/>
-          <w:szCs w:val="24"/>
-        </w:rPr>
-        <w:t>can be seen as</w:t>
-      </w:r>
-      <w:proofErr w:type="gramEnd"/>
-      <w:r>
-        <w:rPr>
-          <w:sz w:val="24"/>
-          <w:szCs w:val="24"/>
-        </w:rPr>
-        <w:t xml:space="preserve"> the </w:t>
-      </w:r>
-      <w:r>
-        <w:rPr>
-          <w:sz w:val="24"/>
-          <w:szCs w:val="24"/>
-        </w:rPr>
-        <w:t>favourite</w:t>
-      </w:r>
-      <w:r>
-        <w:rPr>
-          <w:sz w:val="24"/>
-          <w:szCs w:val="24"/>
-        </w:rPr>
-        <w:t xml:space="preserve"> alternative, as it is </w:t>
-      </w:r>
-      <w:r>
-        <w:rPr>
-          <w:sz w:val="24"/>
-          <w:szCs w:val="24"/>
-        </w:rPr>
-        <w:t>used by</w:t>
-      </w:r>
-      <w:r>
-        <w:rPr>
-          <w:sz w:val="24"/>
-          <w:szCs w:val="24"/>
-        </w:rPr>
-        <w:t xml:space="preserve"> both of the </w:t>
-      </w:r>
-      <w:r>
-        <w:rPr>
-          <w:sz w:val="24"/>
-          <w:szCs w:val="24"/>
-        </w:rPr>
-        <w:t xml:space="preserve">above-cited </w:t>
-      </w:r>
-      <w:r>
-        <w:rPr>
-          <w:sz w:val="24"/>
-          <w:szCs w:val="24"/>
-        </w:rPr>
-        <w:t>works.</w:t>
-      </w:r>
-      <w:r>
-        <w:rPr>
-          <w:sz w:val="24"/>
-          <w:szCs w:val="24"/>
-        </w:rPr>
-        <w:t xml:space="preserve"> It is </w:t>
-      </w:r>
-    </w:p>
-    <w:p>
-      <w:pPr>
-        <w:jc w:val="both"/>
-        <w:rPr>
-          <w:sz w:val="24"/>
-          <w:szCs w:val="24"/>
-        </w:rPr>
-      </w:pPr>
-    </w:p>
-    <w:p>
-      <w:pPr>
-        <w:jc w:val="both"/>
-        <w:rPr>
-          <w:sz w:val="24"/>
-          <w:szCs w:val="24"/>
-        </w:rPr>
-      </w:pPr>
-      <w:r>
-        <w:rPr>
-          <w:sz w:val="24"/>
-          <w:szCs w:val="24"/>
-        </w:rPr>
-        <w:t xml:space="preserve">Another implemented solution by [2] along with CRF is </w:t>
-      </w:r>
-      <w:r>
-        <w:rPr>
-          <w:b/>
-          <w:i/>
-          <w:sz w:val="24"/>
-          <w:szCs w:val="24"/>
-        </w:rPr>
-        <w:t>Structured Perceptron</w:t>
-      </w:r>
-      <w:r>
-        <w:rPr>
-          <w:sz w:val="24"/>
-          <w:szCs w:val="24"/>
-        </w:rPr>
-        <w:t xml:space="preserve">, </w:t>
-      </w:r>
-    </w:p>
-    <w:p>
-      <w:pPr>
-        <w:jc w:val="both"/>
-        <w:rPr>
-          <w:sz w:val="24"/>
-          <w:szCs w:val="24"/>
-        </w:rPr>
-      </w:pPr>
-      <w:r>
-        <w:rPr>
-          <w:sz w:val="24"/>
-          <w:szCs w:val="24"/>
-        </w:rPr>
-        <w:t xml:space="preserve">TO MENTION: sequence labelling algorithms like CRF take advantage of the positions of the words inside of the product titles, if they </w:t>
-      </w:r>
-      <w:proofErr w:type="gramStart"/>
-      <w:r>
-        <w:rPr>
-          <w:sz w:val="24"/>
-          <w:szCs w:val="24"/>
-        </w:rPr>
-        <w:t>are seen as</w:t>
-      </w:r>
-      <w:proofErr w:type="gramEnd"/>
-      <w:r>
-        <w:rPr>
-          <w:sz w:val="24"/>
-          <w:szCs w:val="24"/>
-        </w:rPr>
-        <w:t xml:space="preserve"> sequences.</w:t>
-      </w:r>
-    </w:p>
-    <w:p>
-      <w:pPr>
-        <w:jc w:val="both"/>
-        <w:rPr>
-          <w:sz w:val="24"/>
-          <w:szCs w:val="24"/>
-        </w:rPr>
-      </w:pPr>
-      <w:r>
-        <w:rPr>
-          <w:sz w:val="24"/>
-          <w:szCs w:val="24"/>
-        </w:rPr>
-        <w:t>Information of the context to predict new brands</w:t>
-      </w:r>
-    </w:p>
-    <w:p>
-      <w:pPr>
-        <w:jc w:val="both"/>
-        <w:rPr>
-          <w:sz w:val="24"/>
-          <w:szCs w:val="24"/>
-        </w:rPr>
-      </w:pPr>
-      <w:r>
-        <w:rPr>
-          <w:sz w:val="24"/>
-          <w:szCs w:val="24"/>
-        </w:rPr>
-        <w:t xml:space="preserve">TO EXPLAIN: how each work </w:t>
-      </w:r>
-      <w:proofErr w:type="gramStart"/>
-      <w:r>
-        <w:rPr>
-          <w:sz w:val="24"/>
-          <w:szCs w:val="24"/>
-        </w:rPr>
-        <w:t>use</w:t>
-      </w:r>
-      <w:proofErr w:type="gramEnd"/>
-      <w:r>
-        <w:rPr>
-          <w:sz w:val="24"/>
-          <w:szCs w:val="24"/>
-        </w:rPr>
-        <w:t xml:space="preserve"> them (with text embeddings, etc) and highlight the results.</w:t>
-      </w:r>
-    </w:p>
-    <w:p>
-      <w:pPr>
-        <w:jc w:val="both"/>
-        <w:rPr>
-          <w:sz w:val="24"/>
-          <w:szCs w:val="24"/>
-        </w:rPr>
-      </w:pPr>
-      <w:r>
-        <w:rPr>
-          <w:sz w:val="24"/>
-          <w:szCs w:val="24"/>
-        </w:rPr>
-        <w:t>Other approaches:</w:t>
-      </w:r>
-    </w:p>
-    <w:p>
-      <w:pPr>
-        <w:pStyle w:val="Prrafodelista"/>
-        <w:numPr>
-          <w:ilvl w:val="0"/>
-          <w:numId w:val="2"/>
-        </w:numPr>
-        <w:jc w:val="both"/>
-        <w:rPr>
-          <w:sz w:val="24"/>
-          <w:szCs w:val="24"/>
-        </w:rPr>
-      </w:pPr>
-      <w:r>
-        <w:rPr>
-          <w:sz w:val="24"/>
-          <w:szCs w:val="24"/>
-        </w:rPr>
-        <w:t>Dictionary-based: explain how it is implemented and what disadvantages it has.</w:t>
-      </w:r>
-    </w:p>
-    <w:p>
-      <w:pPr>
-        <w:jc w:val="both"/>
-        <w:rPr>
-          <w:sz w:val="24"/>
-          <w:szCs w:val="24"/>
-        </w:rPr>
-      </w:pPr>
-    </w:p>
-    <w:p>
-      <w:pPr>
-        <w:pStyle w:val="Ttulo3"/>
-        <w:spacing w:after="240"/>
-        <w:jc w:val="both"/>
-      </w:pPr>
-      <w:r>
-        <w:rPr>
-          <w:lang w:val="es-ES"/>
-        </w:rPr>
-        <w:t>2.2.</w:t>
-      </w:r>
-      <w:r>
-        <w:rPr>
-          <w:lang w:val="es-ES"/>
-        </w:rPr>
-        <w:t>3</w:t>
-      </w:r>
-      <w:r>
-        <w:rPr>
-          <w:lang w:val="es-ES"/>
-        </w:rPr>
-        <w:t xml:space="preserve"> </w:t>
-      </w:r>
-      <w:r>
-        <w:t>Image recognition</w:t>
-      </w:r>
-    </w:p>
-    <w:p>
-      <w:pPr>
-        <w:spacing w:before="240"/>
-        <w:jc w:val="both"/>
-        <w:rPr>
-          <w:sz w:val="24"/>
-          <w:szCs w:val="24"/>
-        </w:rPr>
-      </w:pPr>
-      <w:r>
-        <w:rPr>
-          <w:sz w:val="24"/>
-          <w:szCs w:val="24"/>
-        </w:rPr>
-        <w:t>Matching products</w:t>
-      </w:r>
-      <w:r>
-        <w:rPr>
-          <w:sz w:val="24"/>
-          <w:szCs w:val="24"/>
-        </w:rPr>
-        <w:t xml:space="preserve"> identifying th</w:t>
-      </w:r>
-      <w:r>
-        <w:rPr>
-          <w:sz w:val="24"/>
-          <w:szCs w:val="24"/>
-        </w:rPr>
-        <w:t>ese</w:t>
-      </w:r>
-      <w:r>
-        <w:rPr>
-          <w:sz w:val="24"/>
-          <w:szCs w:val="24"/>
-        </w:rPr>
-        <w:t xml:space="preserve"> </w:t>
-      </w:r>
-      <w:r>
-        <w:rPr>
-          <w:sz w:val="24"/>
-          <w:szCs w:val="24"/>
-        </w:rPr>
-        <w:t>by performing image recognition on them could constitute the hardest approach of all.</w:t>
-      </w:r>
-      <w:r>
-        <w:rPr>
-          <w:sz w:val="24"/>
-          <w:szCs w:val="24"/>
-        </w:rPr>
-        <w:t xml:space="preserve"> It is not only the complexity of models like</w:t>
-      </w:r>
-      <w:r>
-        <w:rPr>
-          <w:sz w:val="24"/>
-          <w:szCs w:val="24"/>
-        </w:rPr>
-        <w:t xml:space="preserve"> </w:t>
-      </w:r>
-      <w:r>
-        <w:rPr>
-          <w:b/>
-          <w:i/>
-          <w:sz w:val="24"/>
-          <w:szCs w:val="24"/>
-        </w:rPr>
-        <w:lastRenderedPageBreak/>
         <w:t>Convolutional Neural Networks</w:t>
       </w:r>
       <w:r>
@@ -1564,6 +1642,52 @@
           <w:lang w:val="es-ES"/>
         </w:rPr>
         <w:t xml:space="preserve"> </w:t>
+      </w:r>
+    </w:p>
+    <w:p>
+      <w:pPr>
+        <w:rPr>
+          <w:lang w:val="es-ES"/>
+        </w:rPr>
+      </w:pPr>
+    </w:p>
+    <w:p>
+      <w:pPr>
+        <w:rPr>
+          <w:lang w:val="es-ES"/>
+        </w:rPr>
+      </w:pPr>
+      <w:r>
+        <w:rPr>
+          <w:rFonts w:ascii="Arial" w:hAnsi="Arial" w:cs="Arial"/>
+          <w:color w:val="242729"/>
+          <w:sz w:val="20"/>
+          <w:szCs w:val="20"/>
+          <w:shd w:val="clear" w:color="auto" w:fill="FFFFFF"/>
+        </w:rPr>
+        <w:t xml:space="preserve">AM2 (https://stats.stackexchange.com/users/13600/am2), Distant supervision: supervised, semi-supervised, or </w:t>
+      </w:r>
+      <w:proofErr w:type="gramStart"/>
+      <w:r>
+        <w:rPr>
+          <w:rFonts w:ascii="Arial" w:hAnsi="Arial" w:cs="Arial"/>
+          <w:color w:val="242729"/>
+          <w:sz w:val="20"/>
+          <w:szCs w:val="20"/>
+          <w:shd w:val="clear" w:color="auto" w:fill="FFFFFF"/>
+        </w:rPr>
+        <w:t>both?,</w:t>
+      </w:r>
+      <w:proofErr w:type="gramEnd"/>
+      <w:r>
+        <w:rPr>
+          <w:rFonts w:ascii="Arial" w:hAnsi="Arial" w:cs="Arial"/>
+          <w:color w:val="242729"/>
+          <w:sz w:val="20"/>
+          <w:szCs w:val="20"/>
+          <w:shd w:val="clear" w:color="auto" w:fill="FFFFFF"/>
+        </w:rPr>
+        <w:t xml:space="preserve"> URL (version: 2013-01-06): https://stats.stackexchange.com/q/46685</w:t>
       </w:r>
     </w:p>
     <w:sectPr>
@@ -2391,6 +2515,28 @@
       <w:szCs w:val="24"/>
     </w:rPr>
   </w:style>
+  <w:style w:type="paragraph" w:styleId="Ttulo4">
+    <w:name w:val="heading 4"/>
+    <w:basedOn w:val="Normal"/>
+    <w:next w:val="Normal"/>
+    <w:link w:val="Ttulo4Car"/>
+    <w:uiPriority w:val="9"/>
+    <w:unhideWhenUsed/>
+    <w:qFormat/>
+    <w:rsid w:val="0073374C"/>
+    <w:pPr>
+      <w:keepNext/>
+      <w:keepLines/>
+      <w:spacing w:before="40" w:after="0"/>
+      <w:outlineLvl w:val="3"/>
+    </w:pPr>
+    <w:rPr>
+      <w:rFonts w:asciiTheme="majorHAnsi" w:eastAsiaTheme="majorEastAsia" w:hAnsiTheme="majorHAnsi" w:cstheme="majorBidi"/>
+      <w:i/>
+      <w:iCs/>
+      <w:color w:val="2F5496" w:themeColor="accent1" w:themeShade="BF"/>
+    </w:rPr>
+  </w:style>
   <w:style w:type="character" w:default="1" w:styleId="Fuentedeprrafopredeter">
     <w:name w:val="Default Paragraph Font"/>
     <w:uiPriority w:val="1"/>
@@ -2494,6 +2640,19 @@
     <w:rPr>
       <w:color w:val="605E5C"/>
       <w:shd w:val="clear" w:color="auto" w:fill="E1DFDD"/>
+    </w:rPr>
+  </w:style>
+  <w:style w:type="character" w:customStyle="1" w:styleId="Ttulo4Car">
+    <w:name w:val="Título 4 Car"/>
+    <w:basedOn w:val="Fuentedeprrafopredeter"/>
+    <w:link w:val="Ttulo4"/>
+    <w:uiPriority w:val="9"/>
+    <w:rsid w:val="0073374C"/>
+    <w:rPr>
+      <w:rFonts w:asciiTheme="majorHAnsi" w:eastAsiaTheme="majorEastAsia" w:hAnsiTheme="majorHAnsi" w:cstheme="majorBidi"/>
+      <w:i/>
+      <w:iCs/>
+      <w:color w:val="2F5496" w:themeColor="accent1" w:themeShade="BF"/>
     </w:rPr>
   </w:style>
 </w:styles>

</xml_diff>

<commit_message>
Text similarity section of the State of the Art
</commit_message>
<xml_diff>
--- a/PEC/PEC2.docx
+++ b/PEC/PEC2.docx
@@ -301,7 +301,229 @@
     <w:p>
       <w:pPr>
         <w:jc w:val="both"/>
-      </w:pPr>
+        <w:rPr>
+          <w:sz w:val="24"/>
+          <w:szCs w:val="24"/>
+        </w:rPr>
+      </w:pPr>
+      <w:r>
+        <w:rPr>
+          <w:sz w:val="24"/>
+          <w:szCs w:val="24"/>
+        </w:rPr>
+        <w:t>The first approach could consist in comparing two product titles or descriptions to determine their degree of similarity</w:t>
+      </w:r>
+      <w:r>
+        <w:rPr>
+          <w:sz w:val="24"/>
+          <w:szCs w:val="24"/>
+        </w:rPr>
+        <w:t>, as the same product offers coming from different web shops should have similar titles and descriptions</w:t>
+      </w:r>
+      <w:r>
+        <w:rPr>
+          <w:sz w:val="24"/>
+          <w:szCs w:val="24"/>
+        </w:rPr>
+        <w:t xml:space="preserve">. </w:t>
+      </w:r>
+      <w:r>
+        <w:rPr>
+          <w:sz w:val="24"/>
+          <w:szCs w:val="24"/>
+        </w:rPr>
+        <w:t>In NLP, a common</w:t>
+      </w:r>
+      <w:r>
+        <w:rPr>
+          <w:sz w:val="24"/>
+          <w:szCs w:val="24"/>
+        </w:rPr>
+        <w:t xml:space="preserve"> solution is to use TF-IDF vectorization and calculate some measure, like the cosine similarity</w:t>
+      </w:r>
+      <w:r>
+        <w:rPr>
+          <w:sz w:val="24"/>
+          <w:szCs w:val="24"/>
+        </w:rPr>
+        <w:t>, to quantify the degree of similarity between two titles</w:t>
+      </w:r>
+      <w:r>
+        <w:rPr>
+          <w:sz w:val="24"/>
+          <w:szCs w:val="24"/>
+        </w:rPr>
+        <w:t xml:space="preserve">. </w:t>
+      </w:r>
+      <w:r>
+        <w:rPr>
+          <w:sz w:val="24"/>
+          <w:szCs w:val="24"/>
+        </w:rPr>
+        <w:t xml:space="preserve">TF-IDF vectorization </w:t>
+      </w:r>
+      <w:r>
+        <w:rPr>
+          <w:sz w:val="24"/>
+          <w:szCs w:val="24"/>
+        </w:rPr>
+        <w:t>could constitute a first valid approach, as it is a method which is able to identify the most important words in a given document.</w:t>
+      </w:r>
+    </w:p>
+    <w:p>
+      <w:pPr>
+        <w:jc w:val="both"/>
+        <w:rPr>
+          <w:sz w:val="24"/>
+          <w:szCs w:val="24"/>
+        </w:rPr>
+      </w:pPr>
+      <w:r>
+        <w:rPr>
+          <w:sz w:val="24"/>
+          <w:szCs w:val="24"/>
+        </w:rPr>
+        <w:t>However, [</w:t>
+      </w:r>
+      <w:r>
+        <w:rPr>
+          <w:sz w:val="24"/>
+          <w:szCs w:val="24"/>
+        </w:rPr>
+        <w:t>1</w:t>
+      </w:r>
+      <w:r>
+        <w:rPr>
+          <w:sz w:val="24"/>
+          <w:szCs w:val="24"/>
+        </w:rPr>
+        <w:t xml:space="preserve">] </w:t>
+      </w:r>
+      <w:r>
+        <w:rPr>
+          <w:sz w:val="24"/>
+          <w:szCs w:val="24"/>
+        </w:rPr>
+        <w:t xml:space="preserve">pose an adaptative </w:t>
+      </w:r>
+      <w:r>
+        <w:rPr>
+          <w:sz w:val="24"/>
+          <w:szCs w:val="24"/>
+        </w:rPr>
+        <w:t xml:space="preserve">string similarity measure that improves the matching results using TF-IDF and therefore demonstrate that the latter method </w:t>
+      </w:r>
+      <w:r>
+        <w:rPr>
+          <w:sz w:val="24"/>
+          <w:szCs w:val="24"/>
+        </w:rPr>
+        <w:t xml:space="preserve">has limitations when addressing the product matching problem. </w:t>
+      </w:r>
+      <w:r>
+        <w:rPr>
+          <w:sz w:val="24"/>
+          <w:szCs w:val="24"/>
+        </w:rPr>
+        <w:t xml:space="preserve">This proposal is based on giving higher weights to those terms in product titles that are more relevant to identify the product, as depending on the product, some terms will identify them better than others. For example, </w:t>
+      </w:r>
+      <w:r>
+        <w:rPr>
+          <w:sz w:val="24"/>
+          <w:szCs w:val="24"/>
+        </w:rPr>
+        <w:t>to identify a camcorder like the following:</w:t>
+      </w:r>
+    </w:p>
+    <w:p>
+      <w:pPr>
+        <w:jc w:val="center"/>
+        <w:rPr>
+          <w:b/>
+          <w:sz w:val="24"/>
+          <w:szCs w:val="24"/>
+        </w:rPr>
+      </w:pPr>
+      <w:r>
+        <w:rPr>
+          <w:b/>
+          <w:sz w:val="24"/>
+          <w:szCs w:val="24"/>
+        </w:rPr>
+        <w:t>Canon Vixia HF S10</w:t>
+      </w:r>
+    </w:p>
+    <w:p>
+      <w:pPr>
+        <w:jc w:val="both"/>
+        <w:rPr>
+          <w:sz w:val="24"/>
+          <w:szCs w:val="24"/>
+        </w:rPr>
+      </w:pPr>
+      <w:r>
+        <w:rPr>
+          <w:sz w:val="24"/>
+          <w:szCs w:val="24"/>
+        </w:rPr>
+        <w:t xml:space="preserve">The manufacturer code (HF S10) should have a high weight, as it is the most relevant term to identify the product. However, </w:t>
+      </w:r>
+      <w:r>
+        <w:rPr>
+          <w:sz w:val="24"/>
+          <w:szCs w:val="24"/>
+        </w:rPr>
+        <w:t xml:space="preserve">for </w:t>
+      </w:r>
+      <w:r>
+        <w:rPr>
+          <w:sz w:val="24"/>
+          <w:szCs w:val="24"/>
+        </w:rPr>
+        <w:t>the following cleaning toolkit for the former camcorder:</w:t>
+      </w:r>
+    </w:p>
+    <w:p>
+      <w:pPr>
+        <w:jc w:val="center"/>
+        <w:rPr>
+          <w:b/>
+          <w:sz w:val="24"/>
+          <w:szCs w:val="24"/>
+        </w:rPr>
+      </w:pPr>
+      <w:r>
+        <w:rPr>
+          <w:b/>
+          <w:sz w:val="24"/>
+          <w:szCs w:val="24"/>
+        </w:rPr>
+        <w:t xml:space="preserve">Canon Vixia HF S10 </w:t>
+      </w:r>
+      <w:r>
+        <w:rPr>
+          <w:b/>
+          <w:sz w:val="24"/>
+          <w:szCs w:val="24"/>
+        </w:rPr>
+        <w:t>Cleaning Toolkit</w:t>
+      </w:r>
+    </w:p>
+    <w:p>
+      <w:pPr>
+        <w:jc w:val="both"/>
+        <w:rPr>
+          <w:sz w:val="24"/>
+          <w:szCs w:val="24"/>
+        </w:rPr>
+      </w:pPr>
+      <w:r>
+        <w:rPr>
+          <w:sz w:val="24"/>
+          <w:szCs w:val="24"/>
+        </w:rPr>
+        <w:t>The type of product (cleaning toolkit) should have the highest weight.</w:t>
+      </w:r>
     </w:p>
     <w:p>
       <w:pPr>
@@ -315,6 +537,7 @@
         <w:jc w:val="both"/>
       </w:pPr>
       <w:r>
+        <w:lastRenderedPageBreak/>
         <w:t>2.2.2 Attribute extraction</w:t>
       </w:r>
     </w:p>
@@ -611,18 +834,28 @@
     </w:p>
     <w:p>
       <w:pPr>
+        <w:spacing w:after="60" w:line="240" w:lineRule="auto"/>
         <w:jc w:val="both"/>
         <w:rPr>
-          <w:sz w:val="24"/>
-          <w:szCs w:val="24"/>
-        </w:rPr>
-      </w:pPr>
-      <w:r>
-        <w:rPr>
-          <w:sz w:val="24"/>
-          <w:szCs w:val="24"/>
-        </w:rPr>
-        <w:lastRenderedPageBreak/>
+          <w:rFonts w:ascii="Consolas" w:hAnsi="Consolas"/>
+          <w:sz w:val="20"/>
+          <w:szCs w:val="20"/>
+        </w:rPr>
+      </w:pPr>
+    </w:p>
+    <w:p>
+      <w:pPr>
+        <w:jc w:val="both"/>
+        <w:rPr>
+          <w:sz w:val="24"/>
+          <w:szCs w:val="24"/>
+        </w:rPr>
+      </w:pPr>
+      <w:r>
+        <w:rPr>
+          <w:sz w:val="24"/>
+          <w:szCs w:val="24"/>
+        </w:rPr>
         <w:t xml:space="preserve">This </w:t>
       </w:r>
       <w:r>
@@ -861,14 +1094,7 @@
           <w:sz w:val="24"/>
           <w:szCs w:val="24"/>
         </w:rPr>
-        <w:t xml:space="preserve"> Furthermore, as the information may be presented in many different formats, a regular expression should be written to handle every instance. For example, </w:t>
-      </w:r>
-      <w:r>
-        <w:rPr>
-          <w:sz w:val="24"/>
-          <w:szCs w:val="24"/>
-        </w:rPr>
-        <w:t>the inches of the screen for a certain TV could be written like “50-inches” or ‘50”’, so two different regular expressions are needed in this case.</w:t>
+        <w:t xml:space="preserve"> Furthermore, as the information may be presented in many different formats, a regular expression should be written to handle every instance. For example, the inches of the screen for a certain TV could be written like “50-inches” or ‘50”’, so two different regular expressions are needed in this case.</w:t>
       </w:r>
     </w:p>
     <w:p>
@@ -884,14 +1110,7 @@
           <w:sz w:val="24"/>
           <w:szCs w:val="24"/>
         </w:rPr>
-        <w:t>On the other hand, t</w:t>
-      </w:r>
-      <w:r>
-        <w:rPr>
-          <w:sz w:val="24"/>
-          <w:szCs w:val="24"/>
-        </w:rPr>
-        <w:t xml:space="preserve">he use of dictionaries may be a good approach for attributes with a fixed list of possible values like the colour. However, it could fail with attributes with an open list of possible values such as the brand, as new brands come eventually out on the market. In this latter case, the dictionary used </w:t>
+        <w:t xml:space="preserve">On the other hand, the use of dictionaries may be a good approach for attributes with a fixed list of possible values like the colour. However, it could fail with attributes with an open list of possible values such as the brand, as new brands come eventually out on the market. In this latter case, the dictionary used </w:t>
       </w:r>
       <w:r>
         <w:rPr>
@@ -923,6 +1142,7 @@
           <w:sz w:val="24"/>
           <w:szCs w:val="24"/>
         </w:rPr>
+        <w:lastRenderedPageBreak/>
         <w:t>2.2.2.2. Sequence labelling</w:t>
       </w:r>
     </w:p>
@@ -961,7 +1181,7 @@
           <w:sz w:val="24"/>
           <w:szCs w:val="24"/>
         </w:rPr>
-        <w:t>1</w:t>
+        <w:t>2</w:t>
       </w:r>
       <w:r>
         <w:rPr>
@@ -975,7 +1195,7 @@
           <w:sz w:val="24"/>
           <w:szCs w:val="24"/>
         </w:rPr>
-        <w:t>2</w:t>
+        <w:t>3</w:t>
       </w:r>
       <w:r>
         <w:rPr>
@@ -1200,7 +1420,7 @@
           <w:sz w:val="24"/>
           <w:szCs w:val="24"/>
         </w:rPr>
-        <w:t>1</w:t>
+        <w:t>2</w:t>
       </w:r>
       <w:r>
         <w:rPr>
@@ -1223,21 +1443,28 @@
           <w:sz w:val="24"/>
           <w:szCs w:val="24"/>
         </w:rPr>
-        <w:t>,</w:t>
-      </w:r>
-      <w:r>
-        <w:rPr>
-          <w:sz w:val="24"/>
-          <w:szCs w:val="24"/>
-        </w:rPr>
-        <w:t xml:space="preserve"> </w:t>
-      </w:r>
-      <w:r>
-        <w:rPr>
-          <w:sz w:val="24"/>
-          <w:szCs w:val="24"/>
-        </w:rPr>
-        <w:t xml:space="preserve">which is a supervised learning algorithm. By contrast, [2] goes beyond implementing CRF </w:t>
+        <w:t xml:space="preserve">, </w:t>
+      </w:r>
+      <w:r>
+        <w:rPr>
+          <w:sz w:val="24"/>
+          <w:szCs w:val="24"/>
+        </w:rPr>
+        <w:t>which is a supervised learning algorithm. By contrast, [</w:t>
+      </w:r>
+      <w:r>
+        <w:rPr>
+          <w:sz w:val="24"/>
+          <w:szCs w:val="24"/>
+        </w:rPr>
+        <w:t>3</w:t>
+      </w:r>
+      <w:r>
+        <w:rPr>
+          <w:sz w:val="24"/>
+          <w:szCs w:val="24"/>
+        </w:rPr>
+        <w:t xml:space="preserve">] goes beyond implementing CRF </w:t>
       </w:r>
       <w:r>
         <w:rPr>
@@ -1251,7 +1478,22 @@
           <w:sz w:val="24"/>
           <w:szCs w:val="24"/>
         </w:rPr>
-        <w:t>with text embeddings.</w:t>
+        <w:t xml:space="preserve">with </w:t>
+      </w:r>
+      <w:r>
+        <w:rPr>
+          <w:b/>
+          <w:sz w:val="24"/>
+          <w:szCs w:val="24"/>
+        </w:rPr>
+        <w:t>text embeddings</w:t>
+      </w:r>
+      <w:r>
+        <w:rPr>
+          <w:sz w:val="24"/>
+          <w:szCs w:val="24"/>
+        </w:rPr>
+        <w:t>.</w:t>
       </w:r>
     </w:p>
     <w:p>
@@ -1288,16 +1530,7 @@
           <w:sz w:val="24"/>
           <w:szCs w:val="24"/>
         </w:rPr>
-        <w:t>a given word in a certain product title. For example, in a product title like “Apple iPhone 4 (4GB RAM) - Black”, “4GB” could be recognized as RAM memory considering the next</w:t>
-      </w:r>
-      <w:bookmarkStart w:id="0" w:name="_GoBack"/>
-      <w:bookmarkEnd w:id="0"/>
-      <w:r>
-        <w:rPr>
-          <w:sz w:val="24"/>
-          <w:szCs w:val="24"/>
-        </w:rPr>
-        <w:t xml:space="preserve"> word is “RAM”.</w:t>
+        <w:t>a given word in a certain product title. For example, in a product title like “Apple iPhone 4 (4GB RAM) - Black”, “4GB” could be recognized as RAM memory considering the next word is “RAM”.</w:t>
       </w:r>
     </w:p>
     <w:p>
@@ -1403,7 +1636,6 @@
         <w:rPr>
           <w:lang w:val="es-ES"/>
         </w:rPr>
-        <w:lastRenderedPageBreak/>
         <w:t>2.2.</w:t>
       </w:r>
       <w:r>
@@ -1494,23 +1726,37 @@
           <w:sz w:val="24"/>
           <w:szCs w:val="24"/>
         </w:rPr>
-        <w:t xml:space="preserve"> (CNN), which are a common approach for image recognition problems, but also some other challenges that </w:t>
-      </w:r>
-      <w:proofErr w:type="gramStart"/>
-      <w:r>
-        <w:rPr>
-          <w:sz w:val="24"/>
-          <w:szCs w:val="24"/>
-        </w:rPr>
-        <w:t>have to</w:t>
-      </w:r>
-      <w:proofErr w:type="gramEnd"/>
-      <w:r>
-        <w:rPr>
-          <w:sz w:val="24"/>
-          <w:szCs w:val="24"/>
-        </w:rPr>
-        <w:t xml:space="preserve"> faced regarding products recognition from images: </w:t>
+        <w:t xml:space="preserve"> (CNN), which are a common </w:t>
+      </w:r>
+      <w:r>
+        <w:rPr>
+          <w:sz w:val="24"/>
+          <w:szCs w:val="24"/>
+        </w:rPr>
+        <w:t>solution</w:t>
+      </w:r>
+      <w:r>
+        <w:rPr>
+          <w:sz w:val="24"/>
+          <w:szCs w:val="24"/>
+        </w:rPr>
+        <w:t xml:space="preserve"> for image recognition problems, but also some other challenges that have to </w:t>
+      </w:r>
+      <w:r>
+        <w:rPr>
+          <w:sz w:val="24"/>
+          <w:szCs w:val="24"/>
+        </w:rPr>
+        <w:t xml:space="preserve">be </w:t>
+      </w:r>
+      <w:bookmarkStart w:id="0" w:name="_GoBack"/>
+      <w:bookmarkEnd w:id="0"/>
+      <w:r>
+        <w:rPr>
+          <w:sz w:val="24"/>
+          <w:szCs w:val="24"/>
+        </w:rPr>
+        <w:t xml:space="preserve">faced regarding products recognition from images: </w:t>
       </w:r>
       <w:r>
         <w:rPr>
@@ -1624,70 +1870,349 @@
     </w:p>
     <w:p>
       <w:pPr>
-        <w:rPr>
-          <w:lang w:val="es-ES"/>
-        </w:rPr>
-      </w:pPr>
-      <w:hyperlink r:id="rId6" w:history="1">
-        <w:r>
-          <w:rPr>
-            <w:rStyle w:val="Hipervnculo"/>
-            <w:lang w:val="es-ES"/>
-          </w:rPr>
-          <w:t>https://en.wikipedia.org/wiki/Named-entity_recognition</w:t>
-        </w:r>
-      </w:hyperlink>
-      <w:r>
-        <w:rPr>
-          <w:lang w:val="es-ES"/>
+        <w:pStyle w:val="Prrafodelista"/>
+        <w:numPr>
+          <w:ilvl w:val="0"/>
+          <w:numId w:val="4"/>
+        </w:numPr>
+        <w:rPr>
+          <w:sz w:val="24"/>
+          <w:szCs w:val="24"/>
+        </w:rPr>
+      </w:pPr>
+      <w:r>
+        <w:rPr>
+          <w:sz w:val="24"/>
+          <w:szCs w:val="24"/>
+        </w:rPr>
+        <w:t>T</w:t>
+      </w:r>
+      <w:r>
+        <w:rPr>
+          <w:sz w:val="24"/>
+          <w:szCs w:val="24"/>
+        </w:rPr>
+        <w:t xml:space="preserve">hor, A.: Toward an adaptive string similarity measure for matching product offers. </w:t>
+      </w:r>
+      <w:proofErr w:type="spellStart"/>
+      <w:r>
+        <w:rPr>
+          <w:sz w:val="24"/>
+          <w:szCs w:val="24"/>
+        </w:rPr>
+        <w:t>Informatik</w:t>
+      </w:r>
+      <w:proofErr w:type="spellEnd"/>
+      <w:r>
+        <w:rPr>
+          <w:sz w:val="24"/>
+          <w:szCs w:val="24"/>
+        </w:rPr>
+        <w:t xml:space="preserve"> 2010: Service Science - Neue </w:t>
+      </w:r>
+      <w:proofErr w:type="spellStart"/>
+      <w:r>
+        <w:rPr>
+          <w:sz w:val="24"/>
+          <w:szCs w:val="24"/>
+        </w:rPr>
+        <w:t>Perspektiven</w:t>
+      </w:r>
+      <w:proofErr w:type="spellEnd"/>
+      <w:r>
+        <w:rPr>
+          <w:sz w:val="24"/>
+          <w:szCs w:val="24"/>
         </w:rPr>
         <w:t xml:space="preserve"> </w:t>
       </w:r>
-    </w:p>
-    <w:p>
-      <w:pPr>
-        <w:rPr>
-          <w:lang w:val="es-ES"/>
-        </w:rPr>
-      </w:pPr>
-    </w:p>
-    <w:p>
-      <w:pPr>
-        <w:rPr>
-          <w:lang w:val="es-ES"/>
-        </w:rPr>
-      </w:pPr>
-      <w:r>
-        <w:rPr>
-          <w:rFonts w:ascii="Arial" w:hAnsi="Arial" w:cs="Arial"/>
-          <w:color w:val="242729"/>
-          <w:sz w:val="20"/>
-          <w:szCs w:val="20"/>
-          <w:shd w:val="clear" w:color="auto" w:fill="FFFFFF"/>
-        </w:rPr>
-        <w:t xml:space="preserve">AM2 (https://stats.stackexchange.com/users/13600/am2), Distant supervision: supervised, semi-supervised, or </w:t>
-      </w:r>
-      <w:proofErr w:type="gramStart"/>
-      <w:r>
-        <w:rPr>
-          <w:rFonts w:ascii="Arial" w:hAnsi="Arial" w:cs="Arial"/>
-          <w:color w:val="242729"/>
-          <w:sz w:val="20"/>
-          <w:szCs w:val="20"/>
-          <w:shd w:val="clear" w:color="auto" w:fill="FFFFFF"/>
-        </w:rPr>
-        <w:t>both?,</w:t>
-      </w:r>
-      <w:proofErr w:type="gramEnd"/>
-      <w:r>
-        <w:rPr>
-          <w:rFonts w:ascii="Arial" w:hAnsi="Arial" w:cs="Arial"/>
-          <w:color w:val="242729"/>
-          <w:sz w:val="20"/>
-          <w:szCs w:val="20"/>
-          <w:shd w:val="clear" w:color="auto" w:fill="FFFFFF"/>
-        </w:rPr>
-        <w:t xml:space="preserve"> URL (version: 2013-01-06): https://stats.stackexchange.com/q/46685</w:t>
+      <w:proofErr w:type="spellStart"/>
+      <w:r>
+        <w:rPr>
+          <w:sz w:val="24"/>
+          <w:szCs w:val="24"/>
+        </w:rPr>
+        <w:t>für</w:t>
+      </w:r>
+      <w:proofErr w:type="spellEnd"/>
+      <w:r>
+        <w:rPr>
+          <w:sz w:val="24"/>
+          <w:szCs w:val="24"/>
+        </w:rPr>
+        <w:t xml:space="preserve"> die </w:t>
+      </w:r>
+      <w:proofErr w:type="spellStart"/>
+      <w:r>
+        <w:rPr>
+          <w:sz w:val="24"/>
+          <w:szCs w:val="24"/>
+        </w:rPr>
+        <w:t>Informatik</w:t>
+      </w:r>
+      <w:proofErr w:type="spellEnd"/>
+      <w:r>
+        <w:rPr>
+          <w:sz w:val="24"/>
+          <w:szCs w:val="24"/>
+        </w:rPr>
+        <w:t xml:space="preserve">, </w:t>
+      </w:r>
+      <w:proofErr w:type="spellStart"/>
+      <w:r>
+        <w:rPr>
+          <w:sz w:val="24"/>
+          <w:szCs w:val="24"/>
+        </w:rPr>
+        <w:t>Beiträge</w:t>
+      </w:r>
+      <w:proofErr w:type="spellEnd"/>
+      <w:r>
+        <w:rPr>
+          <w:sz w:val="24"/>
+          <w:szCs w:val="24"/>
+        </w:rPr>
+        <w:t xml:space="preserve"> der 40. </w:t>
+      </w:r>
+      <w:proofErr w:type="spellStart"/>
+      <w:r>
+        <w:rPr>
+          <w:sz w:val="24"/>
+          <w:szCs w:val="24"/>
+        </w:rPr>
+        <w:t>Jahrestagung</w:t>
+      </w:r>
+      <w:proofErr w:type="spellEnd"/>
+      <w:r>
+        <w:rPr>
+          <w:sz w:val="24"/>
+          <w:szCs w:val="24"/>
+        </w:rPr>
+        <w:t xml:space="preserve"> der Gesellschaft </w:t>
+      </w:r>
+      <w:proofErr w:type="spellStart"/>
+      <w:r>
+        <w:rPr>
+          <w:sz w:val="24"/>
+          <w:szCs w:val="24"/>
+        </w:rPr>
+        <w:t>für</w:t>
+      </w:r>
+      <w:proofErr w:type="spellEnd"/>
+      <w:r>
+        <w:rPr>
+          <w:sz w:val="24"/>
+          <w:szCs w:val="24"/>
+        </w:rPr>
+        <w:t xml:space="preserve"> </w:t>
+      </w:r>
+      <w:proofErr w:type="spellStart"/>
+      <w:r>
+        <w:rPr>
+          <w:sz w:val="24"/>
+          <w:szCs w:val="24"/>
+        </w:rPr>
+        <w:t>Informatik</w:t>
+      </w:r>
+      <w:proofErr w:type="spellEnd"/>
+      <w:r>
+        <w:rPr>
+          <w:sz w:val="24"/>
+          <w:szCs w:val="24"/>
+        </w:rPr>
+        <w:t xml:space="preserve"> </w:t>
+      </w:r>
+      <w:proofErr w:type="spellStart"/>
+      <w:r>
+        <w:rPr>
+          <w:sz w:val="24"/>
+          <w:szCs w:val="24"/>
+        </w:rPr>
+        <w:t>e.V</w:t>
+      </w:r>
+      <w:proofErr w:type="spellEnd"/>
+      <w:r>
+        <w:rPr>
+          <w:sz w:val="24"/>
+          <w:szCs w:val="24"/>
+        </w:rPr>
+        <w:t>. (GI) </w:t>
+      </w:r>
+      <w:r>
+        <w:rPr>
+          <w:b/>
+          <w:bCs/>
+          <w:sz w:val="24"/>
+          <w:szCs w:val="24"/>
+        </w:rPr>
+        <w:t>1</w:t>
+      </w:r>
+      <w:r>
+        <w:rPr>
+          <w:sz w:val="24"/>
+          <w:szCs w:val="24"/>
+        </w:rPr>
+        <w:t>, 702–710 (2010)</w:t>
+      </w:r>
+      <w:r>
+        <w:rPr>
+          <w:sz w:val="24"/>
+          <w:szCs w:val="24"/>
+        </w:rPr>
+        <w:t>.</w:t>
+      </w:r>
+    </w:p>
+    <w:p>
+      <w:pPr>
+        <w:pStyle w:val="Prrafodelista"/>
+        <w:rPr>
+          <w:sz w:val="24"/>
+          <w:szCs w:val="24"/>
+        </w:rPr>
+      </w:pPr>
+    </w:p>
+    <w:p>
+      <w:pPr>
+        <w:pStyle w:val="Prrafodelista"/>
+        <w:numPr>
+          <w:ilvl w:val="0"/>
+          <w:numId w:val="4"/>
+        </w:numPr>
+        <w:rPr>
+          <w:sz w:val="24"/>
+          <w:szCs w:val="24"/>
+        </w:rPr>
+      </w:pPr>
+      <w:r>
+        <w:rPr>
+          <w:sz w:val="24"/>
+          <w:szCs w:val="24"/>
+        </w:rPr>
+        <w:t xml:space="preserve">More, A. (2016). </w:t>
+      </w:r>
+      <w:r>
+        <w:rPr>
+          <w:sz w:val="24"/>
+          <w:szCs w:val="24"/>
+        </w:rPr>
+        <w:t>“</w:t>
+      </w:r>
+      <w:r>
+        <w:rPr>
+          <w:sz w:val="24"/>
+          <w:szCs w:val="24"/>
+        </w:rPr>
+        <w:t xml:space="preserve">Attribute Extraction from Product Titles in eCommerce”, </w:t>
+      </w:r>
+      <w:proofErr w:type="spellStart"/>
+      <w:r>
+        <w:rPr>
+          <w:sz w:val="24"/>
+          <w:szCs w:val="24"/>
+        </w:rPr>
+        <w:t>arXiv</w:t>
+      </w:r>
+      <w:proofErr w:type="spellEnd"/>
+      <w:r>
+        <w:rPr>
+          <w:sz w:val="24"/>
+          <w:szCs w:val="24"/>
+        </w:rPr>
+        <w:t xml:space="preserve"> preprint arXiv:1608.04670.</w:t>
+      </w:r>
+    </w:p>
+    <w:p>
+      <w:pPr>
+        <w:pStyle w:val="Prrafodelista"/>
+        <w:rPr>
+          <w:sz w:val="24"/>
+          <w:szCs w:val="24"/>
+        </w:rPr>
+      </w:pPr>
+    </w:p>
+    <w:p>
+      <w:pPr>
+        <w:pStyle w:val="Prrafodelista"/>
+        <w:numPr>
+          <w:ilvl w:val="0"/>
+          <w:numId w:val="4"/>
+        </w:numPr>
+        <w:rPr>
+          <w:sz w:val="24"/>
+          <w:szCs w:val="24"/>
+        </w:rPr>
+      </w:pPr>
+      <w:r>
+        <w:rPr>
+          <w:sz w:val="24"/>
+          <w:szCs w:val="24"/>
+        </w:rPr>
+        <w:lastRenderedPageBreak/>
+        <w:t xml:space="preserve">Petar </w:t>
+      </w:r>
+      <w:proofErr w:type="spellStart"/>
+      <w:r>
+        <w:rPr>
+          <w:sz w:val="24"/>
+          <w:szCs w:val="24"/>
+        </w:rPr>
+        <w:t>Ristoskia</w:t>
+      </w:r>
+      <w:proofErr w:type="spellEnd"/>
+      <w:r>
+        <w:rPr>
+          <w:sz w:val="24"/>
+          <w:szCs w:val="24"/>
+        </w:rPr>
+        <w:t xml:space="preserve">, Petar </w:t>
+      </w:r>
+      <w:proofErr w:type="spellStart"/>
+      <w:r>
+        <w:rPr>
+          <w:sz w:val="24"/>
+          <w:szCs w:val="24"/>
+        </w:rPr>
+        <w:t>Petrovskia</w:t>
+      </w:r>
+      <w:proofErr w:type="spellEnd"/>
+      <w:r>
+        <w:rPr>
+          <w:sz w:val="24"/>
+          <w:szCs w:val="24"/>
+        </w:rPr>
+        <w:t xml:space="preserve">, Peter </w:t>
+      </w:r>
+      <w:proofErr w:type="spellStart"/>
+      <w:r>
+        <w:rPr>
+          <w:sz w:val="24"/>
+          <w:szCs w:val="24"/>
+        </w:rPr>
+        <w:t>Mikab</w:t>
+      </w:r>
+      <w:proofErr w:type="spellEnd"/>
+      <w:r>
+        <w:rPr>
+          <w:sz w:val="24"/>
+          <w:szCs w:val="24"/>
+        </w:rPr>
+        <w:t xml:space="preserve">, and Heiko </w:t>
+      </w:r>
+      <w:proofErr w:type="spellStart"/>
+      <w:r>
+        <w:rPr>
+          <w:sz w:val="24"/>
+          <w:szCs w:val="24"/>
+        </w:rPr>
+        <w:t>Paulheima</w:t>
+      </w:r>
+      <w:proofErr w:type="spellEnd"/>
+      <w:r>
+        <w:rPr>
+          <w:sz w:val="24"/>
+          <w:szCs w:val="24"/>
+        </w:rPr>
+        <w:t>. 2017. A machine learning approach for product matching and categorization. Semantic web.</w:t>
       </w:r>
     </w:p>
     <w:sectPr>
@@ -1815,6 +2340,95 @@
     </w:lvl>
   </w:abstractNum>
   <w:abstractNum w:abstractNumId="1" w15:restartNumberingAfterBreak="0">
+    <w:nsid w:val="02D66B64"/>
+    <w:multiLevelType w:val="hybridMultilevel"/>
+    <w:tmpl w:val="E1B0C5A6"/>
+    <w:lvl w:ilvl="0" w:tplc="0809000F">
+      <w:start w:val="1"/>
+      <w:numFmt w:val="decimal"/>
+      <w:lvlText w:val="%1."/>
+      <w:lvlJc w:val="left"/>
+      <w:pPr>
+        <w:ind w:left="720" w:hanging="360"/>
+      </w:pPr>
+      <w:rPr>
+        <w:rFonts w:hint="default"/>
+      </w:rPr>
+    </w:lvl>
+    <w:lvl w:ilvl="1" w:tplc="08090019" w:tentative="1">
+      <w:start w:val="1"/>
+      <w:numFmt w:val="lowerLetter"/>
+      <w:lvlText w:val="%2."/>
+      <w:lvlJc w:val="left"/>
+      <w:pPr>
+        <w:ind w:left="1440" w:hanging="360"/>
+      </w:pPr>
+    </w:lvl>
+    <w:lvl w:ilvl="2" w:tplc="0809001B" w:tentative="1">
+      <w:start w:val="1"/>
+      <w:numFmt w:val="lowerRoman"/>
+      <w:lvlText w:val="%3."/>
+      <w:lvlJc w:val="right"/>
+      <w:pPr>
+        <w:ind w:left="2160" w:hanging="180"/>
+      </w:pPr>
+    </w:lvl>
+    <w:lvl w:ilvl="3" w:tplc="0809000F" w:tentative="1">
+      <w:start w:val="1"/>
+      <w:numFmt w:val="decimal"/>
+      <w:lvlText w:val="%4."/>
+      <w:lvlJc w:val="left"/>
+      <w:pPr>
+        <w:ind w:left="2880" w:hanging="360"/>
+      </w:pPr>
+    </w:lvl>
+    <w:lvl w:ilvl="4" w:tplc="08090019" w:tentative="1">
+      <w:start w:val="1"/>
+      <w:numFmt w:val="lowerLetter"/>
+      <w:lvlText w:val="%5."/>
+      <w:lvlJc w:val="left"/>
+      <w:pPr>
+        <w:ind w:left="3600" w:hanging="360"/>
+      </w:pPr>
+    </w:lvl>
+    <w:lvl w:ilvl="5" w:tplc="0809001B" w:tentative="1">
+      <w:start w:val="1"/>
+      <w:numFmt w:val="lowerRoman"/>
+      <w:lvlText w:val="%6."/>
+      <w:lvlJc w:val="right"/>
+      <w:pPr>
+        <w:ind w:left="4320" w:hanging="180"/>
+      </w:pPr>
+    </w:lvl>
+    <w:lvl w:ilvl="6" w:tplc="0809000F" w:tentative="1">
+      <w:start w:val="1"/>
+      <w:numFmt w:val="decimal"/>
+      <w:lvlText w:val="%7."/>
+      <w:lvlJc w:val="left"/>
+      <w:pPr>
+        <w:ind w:left="5040" w:hanging="360"/>
+      </w:pPr>
+    </w:lvl>
+    <w:lvl w:ilvl="7" w:tplc="08090019" w:tentative="1">
+      <w:start w:val="1"/>
+      <w:numFmt w:val="lowerLetter"/>
+      <w:lvlText w:val="%8."/>
+      <w:lvlJc w:val="left"/>
+      <w:pPr>
+        <w:ind w:left="5760" w:hanging="360"/>
+      </w:pPr>
+    </w:lvl>
+    <w:lvl w:ilvl="8" w:tplc="0809001B" w:tentative="1">
+      <w:start w:val="1"/>
+      <w:numFmt w:val="lowerRoman"/>
+      <w:lvlText w:val="%9."/>
+      <w:lvlJc w:val="right"/>
+      <w:pPr>
+        <w:ind w:left="6480" w:hanging="180"/>
+      </w:pPr>
+    </w:lvl>
+  </w:abstractNum>
+  <w:abstractNum w:abstractNumId="2" w15:restartNumberingAfterBreak="0">
     <w:nsid w:val="3BDD4589"/>
     <w:multiLevelType w:val="hybridMultilevel"/>
     <w:tmpl w:val="F1AA9B44"/>
@@ -1927,7 +2541,7 @@
       </w:rPr>
     </w:lvl>
   </w:abstractNum>
-  <w:abstractNum w:abstractNumId="2" w15:restartNumberingAfterBreak="0">
+  <w:abstractNum w:abstractNumId="3" w15:restartNumberingAfterBreak="0">
     <w:nsid w:val="4DB56327"/>
     <w:multiLevelType w:val="hybridMultilevel"/>
     <w:tmpl w:val="456EE6DA"/>
@@ -2043,10 +2657,13 @@
     <w:abstractNumId w:val="0"/>
   </w:num>
   <w:num w:numId="2">
-    <w:abstractNumId w:val="1"/>
+    <w:abstractNumId w:val="2"/>
   </w:num>
   <w:num w:numId="3">
-    <w:abstractNumId w:val="2"/>
+    <w:abstractNumId w:val="3"/>
+  </w:num>
+  <w:num w:numId="4">
+    <w:abstractNumId w:val="1"/>
   </w:num>
 </w:numbering>
 </file>
@@ -2655,6 +3272,17 @@
       <w:color w:val="2F5496" w:themeColor="accent1" w:themeShade="BF"/>
     </w:rPr>
   </w:style>
+  <w:style w:type="character" w:styleId="Textoennegrita">
+    <w:name w:val="Strong"/>
+    <w:basedOn w:val="Fuentedeprrafopredeter"/>
+    <w:uiPriority w:val="22"/>
+    <w:qFormat/>
+    <w:rsid w:val="00BC7D19"/>
+    <w:rPr>
+      <w:b/>
+      <w:bCs/>
+    </w:rPr>
+  </w:style>
 </w:styles>
 </file>
 

</xml_diff>

<commit_message>
State of the art finished
</commit_message>
<xml_diff>
--- a/PEC/PEC2.docx
+++ b/PEC/PEC2.docx
@@ -383,7 +383,21 @@
           <w:sz w:val="24"/>
           <w:szCs w:val="24"/>
         </w:rPr>
-        <w:t>However, [</w:t>
+        <w:t xml:space="preserve">However, </w:t>
+      </w:r>
+      <w:r>
+        <w:rPr>
+          <w:sz w:val="24"/>
+          <w:szCs w:val="24"/>
+        </w:rPr>
+        <w:t xml:space="preserve">in </w:t>
+      </w:r>
+      <w:r>
+        <w:rPr>
+          <w:sz w:val="24"/>
+          <w:szCs w:val="24"/>
+        </w:rPr>
+        <w:t>[</w:t>
       </w:r>
       <w:r>
         <w:rPr>
@@ -404,6 +418,13 @@
           <w:sz w:val="24"/>
           <w:szCs w:val="24"/>
         </w:rPr>
+        <w:t xml:space="preserve">they </w:t>
+      </w:r>
+      <w:r>
+        <w:rPr>
+          <w:sz w:val="24"/>
+          <w:szCs w:val="24"/>
+        </w:rPr>
         <w:t xml:space="preserve">pose an adaptative </w:t>
       </w:r>
       <w:r>
@@ -522,7 +543,37 @@
           <w:sz w:val="24"/>
           <w:szCs w:val="24"/>
         </w:rPr>
-        <w:t>The type of product (cleaning toolkit) should have the highest weight.</w:t>
+        <w:t>The type of product (cleaning toolkit) should have the highest weight</w:t>
+      </w:r>
+      <w:r>
+        <w:rPr>
+          <w:sz w:val="24"/>
+          <w:szCs w:val="24"/>
+        </w:rPr>
+        <w:t xml:space="preserve"> </w:t>
+      </w:r>
+      <w:proofErr w:type="gramStart"/>
+      <w:r>
+        <w:rPr>
+          <w:sz w:val="24"/>
+          <w:szCs w:val="24"/>
+        </w:rPr>
+        <w:t>in order to</w:t>
+      </w:r>
+      <w:proofErr w:type="gramEnd"/>
+      <w:r>
+        <w:rPr>
+          <w:sz w:val="24"/>
+          <w:szCs w:val="24"/>
+        </w:rPr>
+        <w:t xml:space="preserve"> avoid matching it with the former camcorder</w:t>
+      </w:r>
+      <w:r>
+        <w:rPr>
+          <w:sz w:val="24"/>
+          <w:szCs w:val="24"/>
+        </w:rPr>
+        <w:t>.</w:t>
       </w:r>
     </w:p>
     <w:p>
@@ -549,6 +600,8 @@
           <w:szCs w:val="24"/>
         </w:rPr>
       </w:pPr>
+      <w:bookmarkStart w:id="0" w:name="_GoBack"/>
+      <w:bookmarkEnd w:id="0"/>
       <w:r>
         <w:rPr>
           <w:sz w:val="24"/>
@@ -1532,6 +1585,27 @@
         </w:rPr>
         <w:t>a given word in a certain product title. For example, in a product title like “Apple iPhone 4 (4GB RAM) - Black”, “4GB” could be recognized as RAM memory considering the next word is “RAM”.</w:t>
       </w:r>
+      <w:r>
+        <w:rPr>
+          <w:sz w:val="24"/>
+          <w:szCs w:val="24"/>
+        </w:rPr>
+        <w:t xml:space="preserve"> Using some of the above-mentioned </w:t>
+      </w:r>
+      <w:r>
+        <w:rPr>
+          <w:sz w:val="24"/>
+          <w:szCs w:val="24"/>
+        </w:rPr>
+        <w:t xml:space="preserve">simplest </w:t>
+      </w:r>
+      <w:r>
+        <w:rPr>
+          <w:sz w:val="24"/>
+          <w:szCs w:val="24"/>
+        </w:rPr>
+        <w:t>solutions, this information would not be exploited.</w:t>
+      </w:r>
     </w:p>
     <w:p>
       <w:pPr>
@@ -1749,8 +1823,6 @@
         </w:rPr>
         <w:t xml:space="preserve">be </w:t>
       </w:r>
-      <w:bookmarkStart w:id="0" w:name="_GoBack"/>
-      <w:bookmarkEnd w:id="0"/>
       <w:r>
         <w:rPr>
           <w:sz w:val="24"/>
@@ -1839,6 +1911,153 @@
     <w:p>
       <w:pPr>
         <w:spacing w:before="240"/>
+        <w:jc w:val="both"/>
+        <w:rPr>
+          <w:sz w:val="24"/>
+          <w:szCs w:val="24"/>
+        </w:rPr>
+      </w:pPr>
+      <w:r>
+        <w:rPr>
+          <w:sz w:val="24"/>
+          <w:szCs w:val="24"/>
+        </w:rPr>
+        <w:t xml:space="preserve">Indeed, [3] </w:t>
+      </w:r>
+      <w:r>
+        <w:rPr>
+          <w:sz w:val="24"/>
+          <w:szCs w:val="24"/>
+        </w:rPr>
+        <w:t>implements</w:t>
+      </w:r>
+      <w:r>
+        <w:rPr>
+          <w:sz w:val="24"/>
+          <w:szCs w:val="24"/>
+        </w:rPr>
+        <w:t xml:space="preserve"> also</w:t>
+      </w:r>
+      <w:r>
+        <w:rPr>
+          <w:sz w:val="24"/>
+          <w:szCs w:val="24"/>
+        </w:rPr>
+        <w:t xml:space="preserve"> </w:t>
+      </w:r>
+      <w:r>
+        <w:rPr>
+          <w:sz w:val="24"/>
+          <w:szCs w:val="24"/>
+        </w:rPr>
+        <w:t xml:space="preserve">a </w:t>
+      </w:r>
+      <w:r>
+        <w:rPr>
+          <w:sz w:val="24"/>
+          <w:szCs w:val="24"/>
+        </w:rPr>
+        <w:t xml:space="preserve">CNN on the premise that most of the web shops use the same image for identical products. </w:t>
+      </w:r>
+      <w:r>
+        <w:rPr>
+          <w:sz w:val="24"/>
+          <w:szCs w:val="24"/>
+        </w:rPr>
+        <w:t xml:space="preserve">Treating the product matching problem </w:t>
+      </w:r>
+      <w:r>
+        <w:rPr>
+          <w:sz w:val="24"/>
+          <w:szCs w:val="24"/>
+        </w:rPr>
+        <w:t xml:space="preserve">as a two-class classification problem (given a pair </w:t>
+      </w:r>
+      <w:r>
+        <w:rPr>
+          <w:sz w:val="24"/>
+          <w:szCs w:val="24"/>
+        </w:rPr>
+        <w:t>of products</w:t>
+      </w:r>
+      <w:r>
+        <w:rPr>
+          <w:sz w:val="24"/>
+          <w:szCs w:val="24"/>
+        </w:rPr>
+        <w:t xml:space="preserve">, decide if they match or not), the implemented CNN allows to obtain image embeddings for the </w:t>
+      </w:r>
+      <w:r>
+        <w:rPr>
+          <w:sz w:val="24"/>
+          <w:szCs w:val="24"/>
+        </w:rPr>
+        <w:t xml:space="preserve">candidate </w:t>
+      </w:r>
+      <w:r>
+        <w:rPr>
+          <w:sz w:val="24"/>
+          <w:szCs w:val="24"/>
+        </w:rPr>
+        <w:t>product</w:t>
+      </w:r>
+      <w:r>
+        <w:rPr>
+          <w:sz w:val="24"/>
+          <w:szCs w:val="24"/>
+        </w:rPr>
+        <w:t>s</w:t>
+      </w:r>
+      <w:r>
+        <w:rPr>
+          <w:sz w:val="24"/>
+          <w:szCs w:val="24"/>
+        </w:rPr>
+        <w:t xml:space="preserve"> pair. Then, cosine similarity between both vectors is applied to determine if they </w:t>
+      </w:r>
+      <w:r>
+        <w:rPr>
+          <w:sz w:val="24"/>
+          <w:szCs w:val="24"/>
+        </w:rPr>
+        <w:t>are similar enough to match</w:t>
+      </w:r>
+      <w:r>
+        <w:rPr>
+          <w:sz w:val="24"/>
+          <w:szCs w:val="24"/>
+        </w:rPr>
+        <w:t>.</w:t>
+      </w:r>
+      <w:r>
+        <w:rPr>
+          <w:sz w:val="24"/>
+          <w:szCs w:val="24"/>
+        </w:rPr>
+        <w:t xml:space="preserve"> </w:t>
+      </w:r>
+      <w:r>
+        <w:rPr>
+          <w:sz w:val="24"/>
+          <w:szCs w:val="24"/>
+        </w:rPr>
+        <w:t>However, this work consider similarity image embeddings as a weak indicator for product matching, as it performs better for the categorization prediction task.</w:t>
+      </w:r>
+    </w:p>
+    <w:p>
+      <w:pPr>
+        <w:spacing w:before="240"/>
+        <w:jc w:val="both"/>
+        <w:rPr>
+          <w:sz w:val="24"/>
+          <w:szCs w:val="24"/>
+        </w:rPr>
+      </w:pPr>
+    </w:p>
+    <w:p>
+      <w:pPr>
+        <w:spacing w:before="240"/>
+        <w:jc w:val="both"/>
         <w:rPr>
           <w:sz w:val="24"/>
           <w:szCs w:val="24"/>
@@ -1892,7 +2111,21 @@
           <w:sz w:val="24"/>
           <w:szCs w:val="24"/>
         </w:rPr>
-        <w:t xml:space="preserve">hor, A.: Toward an adaptive string similarity measure for matching product offers. </w:t>
+        <w:t>hor, A.</w:t>
+      </w:r>
+      <w:r>
+        <w:rPr>
+          <w:sz w:val="24"/>
+          <w:szCs w:val="24"/>
+        </w:rPr>
+        <w:t xml:space="preserve"> (2010).</w:t>
+      </w:r>
+      <w:r>
+        <w:rPr>
+          <w:sz w:val="24"/>
+          <w:szCs w:val="24"/>
+        </w:rPr>
+        <w:t xml:space="preserve"> Toward an adaptive string similarity measure for matching product offers. </w:t>
       </w:r>
       <w:proofErr w:type="spellStart"/>
       <w:r>
@@ -1908,151 +2141,7 @@
           <w:sz w:val="24"/>
           <w:szCs w:val="24"/>
         </w:rPr>
-        <w:t xml:space="preserve"> 2010: Service Science - Neue </w:t>
-      </w:r>
-      <w:proofErr w:type="spellStart"/>
-      <w:r>
-        <w:rPr>
-          <w:sz w:val="24"/>
-          <w:szCs w:val="24"/>
-        </w:rPr>
-        <w:t>Perspektiven</w:t>
-      </w:r>
-      <w:proofErr w:type="spellEnd"/>
-      <w:r>
-        <w:rPr>
-          <w:sz w:val="24"/>
-          <w:szCs w:val="24"/>
-        </w:rPr>
-        <w:t xml:space="preserve"> </w:t>
-      </w:r>
-      <w:proofErr w:type="spellStart"/>
-      <w:r>
-        <w:rPr>
-          <w:sz w:val="24"/>
-          <w:szCs w:val="24"/>
-        </w:rPr>
-        <w:t>für</w:t>
-      </w:r>
-      <w:proofErr w:type="spellEnd"/>
-      <w:r>
-        <w:rPr>
-          <w:sz w:val="24"/>
-          <w:szCs w:val="24"/>
-        </w:rPr>
-        <w:t xml:space="preserve"> die </w:t>
-      </w:r>
-      <w:proofErr w:type="spellStart"/>
-      <w:r>
-        <w:rPr>
-          <w:sz w:val="24"/>
-          <w:szCs w:val="24"/>
-        </w:rPr>
-        <w:t>Informatik</w:t>
-      </w:r>
-      <w:proofErr w:type="spellEnd"/>
-      <w:r>
-        <w:rPr>
-          <w:sz w:val="24"/>
-          <w:szCs w:val="24"/>
-        </w:rPr>
-        <w:t xml:space="preserve">, </w:t>
-      </w:r>
-      <w:proofErr w:type="spellStart"/>
-      <w:r>
-        <w:rPr>
-          <w:sz w:val="24"/>
-          <w:szCs w:val="24"/>
-        </w:rPr>
-        <w:t>Beiträge</w:t>
-      </w:r>
-      <w:proofErr w:type="spellEnd"/>
-      <w:r>
-        <w:rPr>
-          <w:sz w:val="24"/>
-          <w:szCs w:val="24"/>
-        </w:rPr>
-        <w:t xml:space="preserve"> der 40. </w:t>
-      </w:r>
-      <w:proofErr w:type="spellStart"/>
-      <w:r>
-        <w:rPr>
-          <w:sz w:val="24"/>
-          <w:szCs w:val="24"/>
-        </w:rPr>
-        <w:t>Jahrestagung</w:t>
-      </w:r>
-      <w:proofErr w:type="spellEnd"/>
-      <w:r>
-        <w:rPr>
-          <w:sz w:val="24"/>
-          <w:szCs w:val="24"/>
-        </w:rPr>
-        <w:t xml:space="preserve"> der Gesellschaft </w:t>
-      </w:r>
-      <w:proofErr w:type="spellStart"/>
-      <w:r>
-        <w:rPr>
-          <w:sz w:val="24"/>
-          <w:szCs w:val="24"/>
-        </w:rPr>
-        <w:t>für</w:t>
-      </w:r>
-      <w:proofErr w:type="spellEnd"/>
-      <w:r>
-        <w:rPr>
-          <w:sz w:val="24"/>
-          <w:szCs w:val="24"/>
-        </w:rPr>
-        <w:t xml:space="preserve"> </w:t>
-      </w:r>
-      <w:proofErr w:type="spellStart"/>
-      <w:r>
-        <w:rPr>
-          <w:sz w:val="24"/>
-          <w:szCs w:val="24"/>
-        </w:rPr>
-        <w:t>Informatik</w:t>
-      </w:r>
-      <w:proofErr w:type="spellEnd"/>
-      <w:r>
-        <w:rPr>
-          <w:sz w:val="24"/>
-          <w:szCs w:val="24"/>
-        </w:rPr>
-        <w:t xml:space="preserve"> </w:t>
-      </w:r>
-      <w:proofErr w:type="spellStart"/>
-      <w:r>
-        <w:rPr>
-          <w:sz w:val="24"/>
-          <w:szCs w:val="24"/>
-        </w:rPr>
-        <w:t>e.V</w:t>
-      </w:r>
-      <w:proofErr w:type="spellEnd"/>
-      <w:r>
-        <w:rPr>
-          <w:sz w:val="24"/>
-          <w:szCs w:val="24"/>
-        </w:rPr>
-        <w:t>. (GI) </w:t>
-      </w:r>
-      <w:r>
-        <w:rPr>
-          <w:b/>
-          <w:bCs/>
-          <w:sz w:val="24"/>
-          <w:szCs w:val="24"/>
-        </w:rPr>
-        <w:t>1</w:t>
-      </w:r>
-      <w:r>
-        <w:rPr>
-          <w:sz w:val="24"/>
-          <w:szCs w:val="24"/>
-        </w:rPr>
-        <w:t>, 702–710 (2010)</w:t>
+        <w:t xml:space="preserve"> 2010: Service Science</w:t>
       </w:r>
       <w:r>
         <w:rPr>
@@ -2147,7 +2236,6 @@
           <w:sz w:val="24"/>
           <w:szCs w:val="24"/>
         </w:rPr>
-        <w:lastRenderedPageBreak/>
         <w:t xml:space="preserve">Petar </w:t>
       </w:r>
       <w:proofErr w:type="spellStart"/>
@@ -2212,7 +2300,35 @@
           <w:sz w:val="24"/>
           <w:szCs w:val="24"/>
         </w:rPr>
-        <w:t>. 2017. A machine learning approach for product matching and categorization. Semantic web.</w:t>
+        <w:t xml:space="preserve">. </w:t>
+      </w:r>
+      <w:r>
+        <w:rPr>
+          <w:sz w:val="24"/>
+          <w:szCs w:val="24"/>
+        </w:rPr>
+        <w:t>(</w:t>
+      </w:r>
+      <w:r>
+        <w:rPr>
+          <w:sz w:val="24"/>
+          <w:szCs w:val="24"/>
+        </w:rPr>
+        <w:t>2017</w:t>
+      </w:r>
+      <w:r>
+        <w:rPr>
+          <w:sz w:val="24"/>
+          <w:szCs w:val="24"/>
+        </w:rPr>
+        <w:t>)</w:t>
+      </w:r>
+      <w:r>
+        <w:rPr>
+          <w:sz w:val="24"/>
+          <w:szCs w:val="24"/>
+        </w:rPr>
+        <w:t>. A machine learning approach for product matching and categorization. Semantic web.</w:t>
       </w:r>
     </w:p>
     <w:sectPr>

</xml_diff>